<commit_message>
Updated perf model documentation with better labels and legend.
</commit_message>
<xml_diff>
--- a/perfmodel.docx
+++ b/perfmodel.docx
@@ -22,8 +22,6 @@
       <w:r>
         <w:t>Performance Modeling</w:t>
       </w:r>
-      <w:bookmarkStart w:id="0" w:name="_GoBack"/>
-      <w:bookmarkEnd w:id="0"/>
     </w:p>
     <w:p>
       <w:pPr>
@@ -336,15 +334,15 @@
         <w:tblLook w:val="04A0" w:firstRow="1" w:lastRow="0" w:firstColumn="1" w:lastColumn="0" w:noHBand="0" w:noVBand="1"/>
       </w:tblPr>
       <w:tblGrid>
-        <w:gridCol w:w="815"/>
-        <w:gridCol w:w="699"/>
+        <w:gridCol w:w="797"/>
+        <w:gridCol w:w="778"/>
         <w:gridCol w:w="524"/>
-        <w:gridCol w:w="631"/>
-        <w:gridCol w:w="485"/>
+        <w:gridCol w:w="626"/>
+        <w:gridCol w:w="482"/>
         <w:gridCol w:w="458"/>
         <w:gridCol w:w="458"/>
         <w:gridCol w:w="437"/>
-        <w:gridCol w:w="344"/>
+        <w:gridCol w:w="291"/>
       </w:tblGrid>
       <w:tr>
         <w:trPr>
@@ -438,29 +436,7 @@
               </w:rPr>
               <w:t>Mean Runtime</w:t>
             </w:r>
-          </w:p>
-        </w:tc>
-        <w:tc>
-          <w:tcPr>
-            <w:tcW w:w="0" w:type="auto"/>
-            <w:tcBorders>
-              <w:top w:val="single" w:sz="6" w:space="0" w:color="000000"/>
-              <w:left w:val="single" w:sz="6" w:space="0" w:color="CCCCCC"/>
-              <w:bottom w:val="single" w:sz="6" w:space="0" w:color="000000"/>
-              <w:right w:val="single" w:sz="6" w:space="0" w:color="CCCCCC"/>
-            </w:tcBorders>
-            <w:shd w:val="clear" w:color="auto" w:fill="B7B7B7"/>
-            <w:tcMar>
-              <w:top w:w="30" w:type="dxa"/>
-              <w:left w:w="45" w:type="dxa"/>
-              <w:bottom w:w="30" w:type="dxa"/>
-              <w:right w:w="45" w:type="dxa"/>
-            </w:tcMar>
-            <w:vAlign w:val="center"/>
-            <w:hideMark/>
-          </w:tcPr>
-          <w:p>
-            <w:pPr>
+            <w:r>
               <w:rPr>
                 <w:rFonts w:ascii="Arial" w:eastAsia="Times New Roman" w:hAnsi="Arial" w:cs="Arial"/>
                 <w:b/>
@@ -470,7 +446,9 @@
                 <w:szCs w:val="12"/>
                 <w:lang w:eastAsia="ja-JP"/>
               </w:rPr>
-            </w:pPr>
+              <w:t xml:space="preserve"> (</w:t>
+            </w:r>
+            <w:proofErr w:type="spellStart"/>
             <w:r>
               <w:rPr>
                 <w:rFonts w:ascii="Arial" w:eastAsia="Times New Roman" w:hAnsi="Arial" w:cs="Arial"/>
@@ -481,31 +459,10 @@
                 <w:szCs w:val="12"/>
                 <w:lang w:eastAsia="ja-JP"/>
               </w:rPr>
-              <w:t>STDEV</w:t>
-            </w:r>
-          </w:p>
-        </w:tc>
-        <w:tc>
-          <w:tcPr>
-            <w:tcW w:w="0" w:type="auto"/>
-            <w:tcBorders>
-              <w:top w:val="single" w:sz="6" w:space="0" w:color="000000"/>
-              <w:left w:val="single" w:sz="6" w:space="0" w:color="CCCCCC"/>
-              <w:bottom w:val="single" w:sz="6" w:space="0" w:color="000000"/>
-              <w:right w:val="single" w:sz="6" w:space="0" w:color="CCCCCC"/>
-            </w:tcBorders>
-            <w:shd w:val="clear" w:color="auto" w:fill="B7B7B7"/>
-            <w:tcMar>
-              <w:top w:w="30" w:type="dxa"/>
-              <w:left w:w="45" w:type="dxa"/>
-              <w:bottom w:w="30" w:type="dxa"/>
-              <w:right w:w="45" w:type="dxa"/>
-            </w:tcMar>
-            <w:vAlign w:val="center"/>
-            <w:hideMark/>
-          </w:tcPr>
-          <w:p>
-            <w:pPr>
+              <w:t>ms</w:t>
+            </w:r>
+            <w:proofErr w:type="spellEnd"/>
+            <w:r>
               <w:rPr>
                 <w:rFonts w:ascii="Arial" w:eastAsia="Times New Roman" w:hAnsi="Arial" w:cs="Arial"/>
                 <w:b/>
@@ -515,8 +472,31 @@
                 <w:szCs w:val="12"/>
                 <w:lang w:eastAsia="ja-JP"/>
               </w:rPr>
-            </w:pPr>
-            <w:r>
+              <w:t>)</w:t>
+            </w:r>
+          </w:p>
+        </w:tc>
+        <w:tc>
+          <w:tcPr>
+            <w:tcW w:w="0" w:type="auto"/>
+            <w:tcBorders>
+              <w:top w:val="single" w:sz="6" w:space="0" w:color="000000"/>
+              <w:left w:val="single" w:sz="6" w:space="0" w:color="CCCCCC"/>
+              <w:bottom w:val="single" w:sz="6" w:space="0" w:color="000000"/>
+              <w:right w:val="single" w:sz="6" w:space="0" w:color="CCCCCC"/>
+            </w:tcBorders>
+            <w:shd w:val="clear" w:color="auto" w:fill="B7B7B7"/>
+            <w:tcMar>
+              <w:top w:w="30" w:type="dxa"/>
+              <w:left w:w="45" w:type="dxa"/>
+              <w:bottom w:w="30" w:type="dxa"/>
+              <w:right w:w="45" w:type="dxa"/>
+            </w:tcMar>
+            <w:vAlign w:val="center"/>
+            <w:hideMark/>
+          </w:tcPr>
+          <w:p>
+            <w:pPr>
               <w:rPr>
                 <w:rFonts w:ascii="Arial" w:eastAsia="Times New Roman" w:hAnsi="Arial" w:cs="Arial"/>
                 <w:b/>
@@ -526,31 +506,8 @@
                 <w:szCs w:val="12"/>
                 <w:lang w:eastAsia="ja-JP"/>
               </w:rPr>
-              <w:t>Training CV</w:t>
-            </w:r>
-          </w:p>
-        </w:tc>
-        <w:tc>
-          <w:tcPr>
-            <w:tcW w:w="0" w:type="auto"/>
-            <w:tcBorders>
-              <w:top w:val="single" w:sz="6" w:space="0" w:color="000000"/>
-              <w:left w:val="single" w:sz="6" w:space="0" w:color="CCCCCC"/>
-              <w:bottom w:val="single" w:sz="6" w:space="0" w:color="000000"/>
-              <w:right w:val="single" w:sz="6" w:space="0" w:color="CCCCCC"/>
-            </w:tcBorders>
-            <w:shd w:val="clear" w:color="auto" w:fill="B7B7B7"/>
-            <w:tcMar>
-              <w:top w:w="30" w:type="dxa"/>
-              <w:left w:w="45" w:type="dxa"/>
-              <w:bottom w:w="30" w:type="dxa"/>
-              <w:right w:w="45" w:type="dxa"/>
-            </w:tcMar>
-            <w:vAlign w:val="center"/>
-            <w:hideMark/>
-          </w:tcPr>
-          <w:p>
-            <w:pPr>
+            </w:pPr>
+            <w:r>
               <w:rPr>
                 <w:rFonts w:ascii="Arial" w:eastAsia="Times New Roman" w:hAnsi="Arial" w:cs="Arial"/>
                 <w:b/>
@@ -560,8 +517,11 @@
                 <w:szCs w:val="12"/>
                 <w:lang w:eastAsia="ja-JP"/>
               </w:rPr>
-            </w:pPr>
-            <w:r>
+              <w:t>STDEV</w:t>
+            </w:r>
+          </w:p>
+          <w:p>
+            <w:pPr>
               <w:rPr>
                 <w:rFonts w:ascii="Arial" w:eastAsia="Times New Roman" w:hAnsi="Arial" w:cs="Arial"/>
                 <w:b/>
@@ -571,31 +531,8 @@
                 <w:szCs w:val="12"/>
                 <w:lang w:eastAsia="ja-JP"/>
               </w:rPr>
-              <w:t>Test CV</w:t>
-            </w:r>
-          </w:p>
-        </w:tc>
-        <w:tc>
-          <w:tcPr>
-            <w:tcW w:w="0" w:type="auto"/>
-            <w:tcBorders>
-              <w:top w:val="single" w:sz="6" w:space="0" w:color="000000"/>
-              <w:left w:val="single" w:sz="6" w:space="0" w:color="CCCCCC"/>
-              <w:bottom w:val="single" w:sz="6" w:space="0" w:color="000000"/>
-              <w:right w:val="single" w:sz="6" w:space="0" w:color="CCCCCC"/>
-            </w:tcBorders>
-            <w:shd w:val="clear" w:color="auto" w:fill="B7B7B7"/>
-            <w:tcMar>
-              <w:top w:w="30" w:type="dxa"/>
-              <w:left w:w="45" w:type="dxa"/>
-              <w:bottom w:w="30" w:type="dxa"/>
-              <w:right w:w="45" w:type="dxa"/>
-            </w:tcMar>
-            <w:vAlign w:val="center"/>
-            <w:hideMark/>
-          </w:tcPr>
-          <w:p>
-            <w:pPr>
+            </w:pPr>
+            <w:r>
               <w:rPr>
                 <w:rFonts w:ascii="Arial" w:eastAsia="Times New Roman" w:hAnsi="Arial" w:cs="Arial"/>
                 <w:b/>
@@ -605,7 +542,9 @@
                 <w:szCs w:val="12"/>
                 <w:lang w:eastAsia="ja-JP"/>
               </w:rPr>
-            </w:pPr>
+              <w:t>(</w:t>
+            </w:r>
+            <w:proofErr w:type="spellStart"/>
             <w:r>
               <w:rPr>
                 <w:rFonts w:ascii="Arial" w:eastAsia="Times New Roman" w:hAnsi="Arial" w:cs="Arial"/>
@@ -616,31 +555,10 @@
                 <w:szCs w:val="12"/>
                 <w:lang w:eastAsia="ja-JP"/>
               </w:rPr>
-              <w:t>RMSE</w:t>
-            </w:r>
-          </w:p>
-        </w:tc>
-        <w:tc>
-          <w:tcPr>
-            <w:tcW w:w="0" w:type="auto"/>
-            <w:tcBorders>
-              <w:top w:val="single" w:sz="6" w:space="0" w:color="000000"/>
-              <w:left w:val="single" w:sz="6" w:space="0" w:color="CCCCCC"/>
-              <w:bottom w:val="single" w:sz="6" w:space="0" w:color="000000"/>
-              <w:right w:val="single" w:sz="6" w:space="0" w:color="CCCCCC"/>
-            </w:tcBorders>
-            <w:shd w:val="clear" w:color="auto" w:fill="B7B7B7"/>
-            <w:tcMar>
-              <w:top w:w="30" w:type="dxa"/>
-              <w:left w:w="45" w:type="dxa"/>
-              <w:bottom w:w="30" w:type="dxa"/>
-              <w:right w:w="45" w:type="dxa"/>
-            </w:tcMar>
-            <w:vAlign w:val="center"/>
-            <w:hideMark/>
-          </w:tcPr>
-          <w:p>
-            <w:pPr>
+              <w:t>ms</w:t>
+            </w:r>
+            <w:proofErr w:type="spellEnd"/>
+            <w:r>
               <w:rPr>
                 <w:rFonts w:ascii="Arial" w:eastAsia="Times New Roman" w:hAnsi="Arial" w:cs="Arial"/>
                 <w:b/>
@@ -650,8 +568,31 @@
                 <w:szCs w:val="12"/>
                 <w:lang w:eastAsia="ja-JP"/>
               </w:rPr>
-            </w:pPr>
-            <w:r>
+              <w:t>)</w:t>
+            </w:r>
+          </w:p>
+        </w:tc>
+        <w:tc>
+          <w:tcPr>
+            <w:tcW w:w="0" w:type="auto"/>
+            <w:tcBorders>
+              <w:top w:val="single" w:sz="6" w:space="0" w:color="000000"/>
+              <w:left w:val="single" w:sz="6" w:space="0" w:color="CCCCCC"/>
+              <w:bottom w:val="single" w:sz="6" w:space="0" w:color="000000"/>
+              <w:right w:val="single" w:sz="6" w:space="0" w:color="CCCCCC"/>
+            </w:tcBorders>
+            <w:shd w:val="clear" w:color="auto" w:fill="B7B7B7"/>
+            <w:tcMar>
+              <w:top w:w="30" w:type="dxa"/>
+              <w:left w:w="45" w:type="dxa"/>
+              <w:bottom w:w="30" w:type="dxa"/>
+              <w:right w:w="45" w:type="dxa"/>
+            </w:tcMar>
+            <w:vAlign w:val="center"/>
+            <w:hideMark/>
+          </w:tcPr>
+          <w:p>
+            <w:pPr>
               <w:rPr>
                 <w:rFonts w:ascii="Arial" w:eastAsia="Times New Roman" w:hAnsi="Arial" w:cs="Arial"/>
                 <w:b/>
@@ -661,31 +602,8 @@
                 <w:szCs w:val="12"/>
                 <w:lang w:eastAsia="ja-JP"/>
               </w:rPr>
-              <w:t>MAE</w:t>
-            </w:r>
-          </w:p>
-        </w:tc>
-        <w:tc>
-          <w:tcPr>
-            <w:tcW w:w="0" w:type="auto"/>
-            <w:tcBorders>
-              <w:top w:val="single" w:sz="6" w:space="0" w:color="000000"/>
-              <w:left w:val="single" w:sz="6" w:space="0" w:color="CCCCCC"/>
-              <w:bottom w:val="single" w:sz="6" w:space="0" w:color="000000"/>
-              <w:right w:val="single" w:sz="6" w:space="0" w:color="CCCCCC"/>
-            </w:tcBorders>
-            <w:shd w:val="clear" w:color="auto" w:fill="B7B7B7"/>
-            <w:tcMar>
-              <w:top w:w="30" w:type="dxa"/>
-              <w:left w:w="45" w:type="dxa"/>
-              <w:bottom w:w="30" w:type="dxa"/>
-              <w:right w:w="45" w:type="dxa"/>
-            </w:tcMar>
-            <w:vAlign w:val="center"/>
-            <w:hideMark/>
-          </w:tcPr>
-          <w:p>
-            <w:pPr>
+            </w:pPr>
+            <w:r>
               <w:rPr>
                 <w:rFonts w:ascii="Arial" w:eastAsia="Times New Roman" w:hAnsi="Arial" w:cs="Arial"/>
                 <w:b/>
@@ -695,8 +613,31 @@
                 <w:szCs w:val="12"/>
                 <w:lang w:eastAsia="ja-JP"/>
               </w:rPr>
-            </w:pPr>
-            <w:r>
+              <w:t>Training CV</w:t>
+            </w:r>
+          </w:p>
+        </w:tc>
+        <w:tc>
+          <w:tcPr>
+            <w:tcW w:w="0" w:type="auto"/>
+            <w:tcBorders>
+              <w:top w:val="single" w:sz="6" w:space="0" w:color="000000"/>
+              <w:left w:val="single" w:sz="6" w:space="0" w:color="CCCCCC"/>
+              <w:bottom w:val="single" w:sz="6" w:space="0" w:color="000000"/>
+              <w:right w:val="single" w:sz="6" w:space="0" w:color="CCCCCC"/>
+            </w:tcBorders>
+            <w:shd w:val="clear" w:color="auto" w:fill="B7B7B7"/>
+            <w:tcMar>
+              <w:top w:w="30" w:type="dxa"/>
+              <w:left w:w="45" w:type="dxa"/>
+              <w:bottom w:w="30" w:type="dxa"/>
+              <w:right w:w="45" w:type="dxa"/>
+            </w:tcMar>
+            <w:vAlign w:val="center"/>
+            <w:hideMark/>
+          </w:tcPr>
+          <w:p>
+            <w:pPr>
               <w:rPr>
                 <w:rFonts w:ascii="Arial" w:eastAsia="Times New Roman" w:hAnsi="Arial" w:cs="Arial"/>
                 <w:b/>
@@ -706,6 +647,254 @@
                 <w:szCs w:val="12"/>
                 <w:lang w:eastAsia="ja-JP"/>
               </w:rPr>
+            </w:pPr>
+            <w:r>
+              <w:rPr>
+                <w:rFonts w:ascii="Arial" w:eastAsia="Times New Roman" w:hAnsi="Arial" w:cs="Arial"/>
+                <w:b/>
+                <w:bCs/>
+                <w:color w:val="000000"/>
+                <w:sz w:val="12"/>
+                <w:szCs w:val="12"/>
+                <w:lang w:eastAsia="ja-JP"/>
+              </w:rPr>
+              <w:t>Test CV</w:t>
+            </w:r>
+          </w:p>
+        </w:tc>
+        <w:tc>
+          <w:tcPr>
+            <w:tcW w:w="0" w:type="auto"/>
+            <w:tcBorders>
+              <w:top w:val="single" w:sz="6" w:space="0" w:color="000000"/>
+              <w:left w:val="single" w:sz="6" w:space="0" w:color="CCCCCC"/>
+              <w:bottom w:val="single" w:sz="6" w:space="0" w:color="000000"/>
+              <w:right w:val="single" w:sz="6" w:space="0" w:color="CCCCCC"/>
+            </w:tcBorders>
+            <w:shd w:val="clear" w:color="auto" w:fill="B7B7B7"/>
+            <w:tcMar>
+              <w:top w:w="30" w:type="dxa"/>
+              <w:left w:w="45" w:type="dxa"/>
+              <w:bottom w:w="30" w:type="dxa"/>
+              <w:right w:w="45" w:type="dxa"/>
+            </w:tcMar>
+            <w:vAlign w:val="center"/>
+            <w:hideMark/>
+          </w:tcPr>
+          <w:p>
+            <w:pPr>
+              <w:rPr>
+                <w:rFonts w:ascii="Arial" w:eastAsia="Times New Roman" w:hAnsi="Arial" w:cs="Arial"/>
+                <w:b/>
+                <w:bCs/>
+                <w:color w:val="000000"/>
+                <w:sz w:val="12"/>
+                <w:szCs w:val="12"/>
+                <w:lang w:eastAsia="ja-JP"/>
+              </w:rPr>
+            </w:pPr>
+            <w:r>
+              <w:rPr>
+                <w:rFonts w:ascii="Arial" w:eastAsia="Times New Roman" w:hAnsi="Arial" w:cs="Arial"/>
+                <w:b/>
+                <w:bCs/>
+                <w:color w:val="000000"/>
+                <w:sz w:val="12"/>
+                <w:szCs w:val="12"/>
+                <w:lang w:eastAsia="ja-JP"/>
+              </w:rPr>
+              <w:t>RMSE</w:t>
+            </w:r>
+          </w:p>
+          <w:p>
+            <w:pPr>
+              <w:rPr>
+                <w:rFonts w:ascii="Arial" w:eastAsia="Times New Roman" w:hAnsi="Arial" w:cs="Arial"/>
+                <w:b/>
+                <w:bCs/>
+                <w:color w:val="000000"/>
+                <w:sz w:val="12"/>
+                <w:szCs w:val="12"/>
+                <w:lang w:eastAsia="ja-JP"/>
+              </w:rPr>
+            </w:pPr>
+            <w:r>
+              <w:rPr>
+                <w:rFonts w:ascii="Arial" w:eastAsia="Times New Roman" w:hAnsi="Arial" w:cs="Arial"/>
+                <w:b/>
+                <w:bCs/>
+                <w:color w:val="000000"/>
+                <w:sz w:val="12"/>
+                <w:szCs w:val="12"/>
+                <w:lang w:eastAsia="ja-JP"/>
+              </w:rPr>
+              <w:t>(</w:t>
+            </w:r>
+            <w:proofErr w:type="spellStart"/>
+            <w:r>
+              <w:rPr>
+                <w:rFonts w:ascii="Arial" w:eastAsia="Times New Roman" w:hAnsi="Arial" w:cs="Arial"/>
+                <w:b/>
+                <w:bCs/>
+                <w:color w:val="000000"/>
+                <w:sz w:val="12"/>
+                <w:szCs w:val="12"/>
+                <w:lang w:eastAsia="ja-JP"/>
+              </w:rPr>
+              <w:t>ms</w:t>
+            </w:r>
+            <w:proofErr w:type="spellEnd"/>
+            <w:r>
+              <w:rPr>
+                <w:rFonts w:ascii="Arial" w:eastAsia="Times New Roman" w:hAnsi="Arial" w:cs="Arial"/>
+                <w:b/>
+                <w:bCs/>
+                <w:color w:val="000000"/>
+                <w:sz w:val="12"/>
+                <w:szCs w:val="12"/>
+                <w:lang w:eastAsia="ja-JP"/>
+              </w:rPr>
+              <w:t>)</w:t>
+            </w:r>
+          </w:p>
+        </w:tc>
+        <w:tc>
+          <w:tcPr>
+            <w:tcW w:w="0" w:type="auto"/>
+            <w:tcBorders>
+              <w:top w:val="single" w:sz="6" w:space="0" w:color="000000"/>
+              <w:left w:val="single" w:sz="6" w:space="0" w:color="CCCCCC"/>
+              <w:bottom w:val="single" w:sz="6" w:space="0" w:color="000000"/>
+              <w:right w:val="single" w:sz="6" w:space="0" w:color="CCCCCC"/>
+            </w:tcBorders>
+            <w:shd w:val="clear" w:color="auto" w:fill="B7B7B7"/>
+            <w:tcMar>
+              <w:top w:w="30" w:type="dxa"/>
+              <w:left w:w="45" w:type="dxa"/>
+              <w:bottom w:w="30" w:type="dxa"/>
+              <w:right w:w="45" w:type="dxa"/>
+            </w:tcMar>
+            <w:vAlign w:val="center"/>
+            <w:hideMark/>
+          </w:tcPr>
+          <w:p>
+            <w:pPr>
+              <w:rPr>
+                <w:rFonts w:ascii="Arial" w:eastAsia="Times New Roman" w:hAnsi="Arial" w:cs="Arial"/>
+                <w:b/>
+                <w:bCs/>
+                <w:color w:val="000000"/>
+                <w:sz w:val="12"/>
+                <w:szCs w:val="12"/>
+                <w:lang w:eastAsia="ja-JP"/>
+              </w:rPr>
+            </w:pPr>
+            <w:r>
+              <w:rPr>
+                <w:rFonts w:ascii="Arial" w:eastAsia="Times New Roman" w:hAnsi="Arial" w:cs="Arial"/>
+                <w:b/>
+                <w:bCs/>
+                <w:color w:val="000000"/>
+                <w:sz w:val="12"/>
+                <w:szCs w:val="12"/>
+                <w:lang w:eastAsia="ja-JP"/>
+              </w:rPr>
+              <w:t>MAE</w:t>
+            </w:r>
+          </w:p>
+          <w:p>
+            <w:pPr>
+              <w:rPr>
+                <w:rFonts w:ascii="Arial" w:eastAsia="Times New Roman" w:hAnsi="Arial" w:cs="Arial"/>
+                <w:b/>
+                <w:bCs/>
+                <w:color w:val="000000"/>
+                <w:sz w:val="12"/>
+                <w:szCs w:val="12"/>
+                <w:lang w:eastAsia="ja-JP"/>
+              </w:rPr>
+            </w:pPr>
+            <w:r>
+              <w:rPr>
+                <w:rFonts w:ascii="Arial" w:eastAsia="Times New Roman" w:hAnsi="Arial" w:cs="Arial"/>
+                <w:b/>
+                <w:bCs/>
+                <w:color w:val="000000"/>
+                <w:sz w:val="12"/>
+                <w:szCs w:val="12"/>
+                <w:lang w:eastAsia="ja-JP"/>
+              </w:rPr>
+              <w:t>(</w:t>
+            </w:r>
+            <w:proofErr w:type="spellStart"/>
+            <w:r>
+              <w:rPr>
+                <w:rFonts w:ascii="Arial" w:eastAsia="Times New Roman" w:hAnsi="Arial" w:cs="Arial"/>
+                <w:b/>
+                <w:bCs/>
+                <w:color w:val="000000"/>
+                <w:sz w:val="12"/>
+                <w:szCs w:val="12"/>
+                <w:lang w:eastAsia="ja-JP"/>
+              </w:rPr>
+              <w:t>ms</w:t>
+            </w:r>
+            <w:proofErr w:type="spellEnd"/>
+            <w:r>
+              <w:rPr>
+                <w:rFonts w:ascii="Arial" w:eastAsia="Times New Roman" w:hAnsi="Arial" w:cs="Arial"/>
+                <w:b/>
+                <w:bCs/>
+                <w:color w:val="000000"/>
+                <w:sz w:val="12"/>
+                <w:szCs w:val="12"/>
+                <w:lang w:eastAsia="ja-JP"/>
+              </w:rPr>
+              <w:t>)</w:t>
+            </w:r>
+          </w:p>
+        </w:tc>
+        <w:tc>
+          <w:tcPr>
+            <w:tcW w:w="0" w:type="auto"/>
+            <w:tcBorders>
+              <w:top w:val="single" w:sz="6" w:space="0" w:color="000000"/>
+              <w:left w:val="single" w:sz="6" w:space="0" w:color="CCCCCC"/>
+              <w:bottom w:val="single" w:sz="6" w:space="0" w:color="000000"/>
+              <w:right w:val="single" w:sz="6" w:space="0" w:color="CCCCCC"/>
+            </w:tcBorders>
+            <w:shd w:val="clear" w:color="auto" w:fill="B7B7B7"/>
+            <w:tcMar>
+              <w:top w:w="30" w:type="dxa"/>
+              <w:left w:w="45" w:type="dxa"/>
+              <w:bottom w:w="30" w:type="dxa"/>
+              <w:right w:w="45" w:type="dxa"/>
+            </w:tcMar>
+            <w:vAlign w:val="center"/>
+            <w:hideMark/>
+          </w:tcPr>
+          <w:p>
+            <w:pPr>
+              <w:rPr>
+                <w:rFonts w:ascii="Arial" w:eastAsia="Times New Roman" w:hAnsi="Arial" w:cs="Arial"/>
+                <w:b/>
+                <w:bCs/>
+                <w:color w:val="000000"/>
+                <w:sz w:val="12"/>
+                <w:szCs w:val="12"/>
+                <w:lang w:eastAsia="ja-JP"/>
+              </w:rPr>
+            </w:pPr>
+            <w:r>
+              <w:rPr>
+                <w:rFonts w:ascii="Arial" w:eastAsia="Times New Roman" w:hAnsi="Arial" w:cs="Arial"/>
+                <w:b/>
+                <w:bCs/>
+                <w:color w:val="000000"/>
+                <w:sz w:val="12"/>
+                <w:szCs w:val="12"/>
+                <w:lang w:eastAsia="ja-JP"/>
+              </w:rPr>
               <w:t>MAPE</w:t>
             </w:r>
           </w:p>
@@ -751,7 +940,7 @@
                 <w:szCs w:val="12"/>
                 <w:lang w:eastAsia="ja-JP"/>
               </w:rPr>
-              <w:t>DOF</w:t>
+              <w:t>df</w:t>
             </w:r>
           </w:p>
         </w:tc>
@@ -8862,12 +9051,12 @@
         <w:gridCol w:w="802"/>
         <w:gridCol w:w="591"/>
         <w:gridCol w:w="591"/>
-        <w:gridCol w:w="575"/>
-        <w:gridCol w:w="463"/>
+        <w:gridCol w:w="613"/>
+        <w:gridCol w:w="478"/>
         <w:gridCol w:w="524"/>
         <w:gridCol w:w="524"/>
         <w:gridCol w:w="437"/>
-        <w:gridCol w:w="344"/>
+        <w:gridCol w:w="291"/>
       </w:tblGrid>
       <w:tr>
         <w:trPr>
@@ -8920,7 +9109,7 @@
         </w:tc>
         <w:tc>
           <w:tcPr>
-            <w:tcW w:w="548" w:type="dxa"/>
+            <w:tcW w:w="591" w:type="dxa"/>
             <w:tcBorders>
               <w:top w:val="single" w:sz="6" w:space="0" w:color="000000"/>
               <w:left w:val="single" w:sz="6" w:space="0" w:color="CCCCCC"/>
@@ -8961,29 +9150,7 @@
               </w:rPr>
               <w:t>Mean Runtime</w:t>
             </w:r>
-          </w:p>
-        </w:tc>
-        <w:tc>
-          <w:tcPr>
-            <w:tcW w:w="0" w:type="auto"/>
-            <w:tcBorders>
-              <w:top w:val="single" w:sz="6" w:space="0" w:color="000000"/>
-              <w:left w:val="single" w:sz="6" w:space="0" w:color="CCCCCC"/>
-              <w:bottom w:val="single" w:sz="6" w:space="0" w:color="000000"/>
-              <w:right w:val="single" w:sz="6" w:space="0" w:color="CCCCCC"/>
-            </w:tcBorders>
-            <w:shd w:val="clear" w:color="auto" w:fill="B7B7B7"/>
-            <w:tcMar>
-              <w:top w:w="30" w:type="dxa"/>
-              <w:left w:w="45" w:type="dxa"/>
-              <w:bottom w:w="30" w:type="dxa"/>
-              <w:right w:w="45" w:type="dxa"/>
-            </w:tcMar>
-            <w:vAlign w:val="center"/>
-            <w:hideMark/>
-          </w:tcPr>
-          <w:p>
-            <w:pPr>
+            <w:r>
               <w:rPr>
                 <w:rFonts w:ascii="Arial" w:eastAsia="Times New Roman" w:hAnsi="Arial" w:cs="Arial"/>
                 <w:b/>
@@ -8993,7 +9160,9 @@
                 <w:szCs w:val="12"/>
                 <w:lang w:eastAsia="ja-JP"/>
               </w:rPr>
-            </w:pPr>
+              <w:t xml:space="preserve"> (</w:t>
+            </w:r>
+            <w:proofErr w:type="spellStart"/>
             <w:r>
               <w:rPr>
                 <w:rFonts w:ascii="Arial" w:eastAsia="Times New Roman" w:hAnsi="Arial" w:cs="Arial"/>
@@ -9004,31 +9173,10 @@
                 <w:szCs w:val="12"/>
                 <w:lang w:eastAsia="ja-JP"/>
               </w:rPr>
-              <w:t>STDEV</w:t>
-            </w:r>
-          </w:p>
-        </w:tc>
-        <w:tc>
-          <w:tcPr>
-            <w:tcW w:w="0" w:type="auto"/>
-            <w:tcBorders>
-              <w:top w:val="single" w:sz="6" w:space="0" w:color="000000"/>
-              <w:left w:val="single" w:sz="6" w:space="0" w:color="CCCCCC"/>
-              <w:bottom w:val="single" w:sz="6" w:space="0" w:color="000000"/>
-              <w:right w:val="single" w:sz="6" w:space="0" w:color="CCCCCC"/>
-            </w:tcBorders>
-            <w:shd w:val="clear" w:color="auto" w:fill="B7B7B7"/>
-            <w:tcMar>
-              <w:top w:w="30" w:type="dxa"/>
-              <w:left w:w="45" w:type="dxa"/>
-              <w:bottom w:w="30" w:type="dxa"/>
-              <w:right w:w="45" w:type="dxa"/>
-            </w:tcMar>
-            <w:vAlign w:val="center"/>
-            <w:hideMark/>
-          </w:tcPr>
-          <w:p>
-            <w:pPr>
+              <w:t>ms</w:t>
+            </w:r>
+            <w:proofErr w:type="spellEnd"/>
+            <w:r>
               <w:rPr>
                 <w:rFonts w:ascii="Arial" w:eastAsia="Times New Roman" w:hAnsi="Arial" w:cs="Arial"/>
                 <w:b/>
@@ -9038,8 +9186,31 @@
                 <w:szCs w:val="12"/>
                 <w:lang w:eastAsia="ja-JP"/>
               </w:rPr>
-            </w:pPr>
-            <w:r>
+              <w:t>)</w:t>
+            </w:r>
+          </w:p>
+        </w:tc>
+        <w:tc>
+          <w:tcPr>
+            <w:tcW w:w="0" w:type="auto"/>
+            <w:tcBorders>
+              <w:top w:val="single" w:sz="6" w:space="0" w:color="000000"/>
+              <w:left w:val="single" w:sz="6" w:space="0" w:color="CCCCCC"/>
+              <w:bottom w:val="single" w:sz="6" w:space="0" w:color="000000"/>
+              <w:right w:val="single" w:sz="6" w:space="0" w:color="CCCCCC"/>
+            </w:tcBorders>
+            <w:shd w:val="clear" w:color="auto" w:fill="B7B7B7"/>
+            <w:tcMar>
+              <w:top w:w="30" w:type="dxa"/>
+              <w:left w:w="45" w:type="dxa"/>
+              <w:bottom w:w="30" w:type="dxa"/>
+              <w:right w:w="45" w:type="dxa"/>
+            </w:tcMar>
+            <w:vAlign w:val="center"/>
+            <w:hideMark/>
+          </w:tcPr>
+          <w:p>
+            <w:pPr>
               <w:rPr>
                 <w:rFonts w:ascii="Arial" w:eastAsia="Times New Roman" w:hAnsi="Arial" w:cs="Arial"/>
                 <w:b/>
@@ -9049,31 +9220,8 @@
                 <w:szCs w:val="12"/>
                 <w:lang w:eastAsia="ja-JP"/>
               </w:rPr>
-              <w:t>Training CV</w:t>
-            </w:r>
-          </w:p>
-        </w:tc>
-        <w:tc>
-          <w:tcPr>
-            <w:tcW w:w="0" w:type="auto"/>
-            <w:tcBorders>
-              <w:top w:val="single" w:sz="6" w:space="0" w:color="000000"/>
-              <w:left w:val="single" w:sz="6" w:space="0" w:color="CCCCCC"/>
-              <w:bottom w:val="single" w:sz="6" w:space="0" w:color="000000"/>
-              <w:right w:val="single" w:sz="6" w:space="0" w:color="CCCCCC"/>
-            </w:tcBorders>
-            <w:shd w:val="clear" w:color="auto" w:fill="B7B7B7"/>
-            <w:tcMar>
-              <w:top w:w="30" w:type="dxa"/>
-              <w:left w:w="45" w:type="dxa"/>
-              <w:bottom w:w="30" w:type="dxa"/>
-              <w:right w:w="45" w:type="dxa"/>
-            </w:tcMar>
-            <w:vAlign w:val="center"/>
-            <w:hideMark/>
-          </w:tcPr>
-          <w:p>
-            <w:pPr>
+            </w:pPr>
+            <w:r>
               <w:rPr>
                 <w:rFonts w:ascii="Arial" w:eastAsia="Times New Roman" w:hAnsi="Arial" w:cs="Arial"/>
                 <w:b/>
@@ -9083,8 +9231,11 @@
                 <w:szCs w:val="12"/>
                 <w:lang w:eastAsia="ja-JP"/>
               </w:rPr>
-            </w:pPr>
-            <w:r>
+              <w:t>STDEV</w:t>
+            </w:r>
+          </w:p>
+          <w:p>
+            <w:pPr>
               <w:rPr>
                 <w:rFonts w:ascii="Arial" w:eastAsia="Times New Roman" w:hAnsi="Arial" w:cs="Arial"/>
                 <w:b/>
@@ -9094,31 +9245,8 @@
                 <w:szCs w:val="12"/>
                 <w:lang w:eastAsia="ja-JP"/>
               </w:rPr>
-              <w:t>Test CV</w:t>
-            </w:r>
-          </w:p>
-        </w:tc>
-        <w:tc>
-          <w:tcPr>
-            <w:tcW w:w="0" w:type="auto"/>
-            <w:tcBorders>
-              <w:top w:val="single" w:sz="6" w:space="0" w:color="000000"/>
-              <w:left w:val="single" w:sz="6" w:space="0" w:color="CCCCCC"/>
-              <w:bottom w:val="single" w:sz="6" w:space="0" w:color="000000"/>
-              <w:right w:val="single" w:sz="6" w:space="0" w:color="CCCCCC"/>
-            </w:tcBorders>
-            <w:shd w:val="clear" w:color="auto" w:fill="B7B7B7"/>
-            <w:tcMar>
-              <w:top w:w="30" w:type="dxa"/>
-              <w:left w:w="45" w:type="dxa"/>
-              <w:bottom w:w="30" w:type="dxa"/>
-              <w:right w:w="45" w:type="dxa"/>
-            </w:tcMar>
-            <w:vAlign w:val="center"/>
-            <w:hideMark/>
-          </w:tcPr>
-          <w:p>
-            <w:pPr>
+            </w:pPr>
+            <w:r>
               <w:rPr>
                 <w:rFonts w:ascii="Arial" w:eastAsia="Times New Roman" w:hAnsi="Arial" w:cs="Arial"/>
                 <w:b/>
@@ -9128,7 +9256,9 @@
                 <w:szCs w:val="12"/>
                 <w:lang w:eastAsia="ja-JP"/>
               </w:rPr>
-            </w:pPr>
+              <w:t>(</w:t>
+            </w:r>
+            <w:proofErr w:type="spellStart"/>
             <w:r>
               <w:rPr>
                 <w:rFonts w:ascii="Arial" w:eastAsia="Times New Roman" w:hAnsi="Arial" w:cs="Arial"/>
@@ -9139,31 +9269,10 @@
                 <w:szCs w:val="12"/>
                 <w:lang w:eastAsia="ja-JP"/>
               </w:rPr>
-              <w:t>RMSE</w:t>
-            </w:r>
-          </w:p>
-        </w:tc>
-        <w:tc>
-          <w:tcPr>
-            <w:tcW w:w="0" w:type="auto"/>
-            <w:tcBorders>
-              <w:top w:val="single" w:sz="6" w:space="0" w:color="000000"/>
-              <w:left w:val="single" w:sz="6" w:space="0" w:color="CCCCCC"/>
-              <w:bottom w:val="single" w:sz="6" w:space="0" w:color="000000"/>
-              <w:right w:val="single" w:sz="6" w:space="0" w:color="CCCCCC"/>
-            </w:tcBorders>
-            <w:shd w:val="clear" w:color="auto" w:fill="B7B7B7"/>
-            <w:tcMar>
-              <w:top w:w="30" w:type="dxa"/>
-              <w:left w:w="45" w:type="dxa"/>
-              <w:bottom w:w="30" w:type="dxa"/>
-              <w:right w:w="45" w:type="dxa"/>
-            </w:tcMar>
-            <w:vAlign w:val="center"/>
-            <w:hideMark/>
-          </w:tcPr>
-          <w:p>
-            <w:pPr>
+              <w:t>ms</w:t>
+            </w:r>
+            <w:proofErr w:type="spellEnd"/>
+            <w:r>
               <w:rPr>
                 <w:rFonts w:ascii="Arial" w:eastAsia="Times New Roman" w:hAnsi="Arial" w:cs="Arial"/>
                 <w:b/>
@@ -9173,8 +9282,31 @@
                 <w:szCs w:val="12"/>
                 <w:lang w:eastAsia="ja-JP"/>
               </w:rPr>
-            </w:pPr>
-            <w:r>
+              <w:t>)</w:t>
+            </w:r>
+          </w:p>
+        </w:tc>
+        <w:tc>
+          <w:tcPr>
+            <w:tcW w:w="0" w:type="auto"/>
+            <w:tcBorders>
+              <w:top w:val="single" w:sz="6" w:space="0" w:color="000000"/>
+              <w:left w:val="single" w:sz="6" w:space="0" w:color="CCCCCC"/>
+              <w:bottom w:val="single" w:sz="6" w:space="0" w:color="000000"/>
+              <w:right w:val="single" w:sz="6" w:space="0" w:color="CCCCCC"/>
+            </w:tcBorders>
+            <w:shd w:val="clear" w:color="auto" w:fill="B7B7B7"/>
+            <w:tcMar>
+              <w:top w:w="30" w:type="dxa"/>
+              <w:left w:w="45" w:type="dxa"/>
+              <w:bottom w:w="30" w:type="dxa"/>
+              <w:right w:w="45" w:type="dxa"/>
+            </w:tcMar>
+            <w:vAlign w:val="center"/>
+            <w:hideMark/>
+          </w:tcPr>
+          <w:p>
+            <w:pPr>
               <w:rPr>
                 <w:rFonts w:ascii="Arial" w:eastAsia="Times New Roman" w:hAnsi="Arial" w:cs="Arial"/>
                 <w:b/>
@@ -9184,31 +9316,8 @@
                 <w:szCs w:val="12"/>
                 <w:lang w:eastAsia="ja-JP"/>
               </w:rPr>
-              <w:t>MAE</w:t>
-            </w:r>
-          </w:p>
-        </w:tc>
-        <w:tc>
-          <w:tcPr>
-            <w:tcW w:w="0" w:type="auto"/>
-            <w:tcBorders>
-              <w:top w:val="single" w:sz="6" w:space="0" w:color="000000"/>
-              <w:left w:val="single" w:sz="6" w:space="0" w:color="CCCCCC"/>
-              <w:bottom w:val="single" w:sz="6" w:space="0" w:color="000000"/>
-              <w:right w:val="single" w:sz="6" w:space="0" w:color="CCCCCC"/>
-            </w:tcBorders>
-            <w:shd w:val="clear" w:color="auto" w:fill="B7B7B7"/>
-            <w:tcMar>
-              <w:top w:w="30" w:type="dxa"/>
-              <w:left w:w="45" w:type="dxa"/>
-              <w:bottom w:w="30" w:type="dxa"/>
-              <w:right w:w="45" w:type="dxa"/>
-            </w:tcMar>
-            <w:vAlign w:val="center"/>
-            <w:hideMark/>
-          </w:tcPr>
-          <w:p>
-            <w:pPr>
+            </w:pPr>
+            <w:r>
               <w:rPr>
                 <w:rFonts w:ascii="Arial" w:eastAsia="Times New Roman" w:hAnsi="Arial" w:cs="Arial"/>
                 <w:b/>
@@ -9218,8 +9327,31 @@
                 <w:szCs w:val="12"/>
                 <w:lang w:eastAsia="ja-JP"/>
               </w:rPr>
-            </w:pPr>
-            <w:r>
+              <w:t>Training CV</w:t>
+            </w:r>
+          </w:p>
+        </w:tc>
+        <w:tc>
+          <w:tcPr>
+            <w:tcW w:w="0" w:type="auto"/>
+            <w:tcBorders>
+              <w:top w:val="single" w:sz="6" w:space="0" w:color="000000"/>
+              <w:left w:val="single" w:sz="6" w:space="0" w:color="CCCCCC"/>
+              <w:bottom w:val="single" w:sz="6" w:space="0" w:color="000000"/>
+              <w:right w:val="single" w:sz="6" w:space="0" w:color="CCCCCC"/>
+            </w:tcBorders>
+            <w:shd w:val="clear" w:color="auto" w:fill="B7B7B7"/>
+            <w:tcMar>
+              <w:top w:w="30" w:type="dxa"/>
+              <w:left w:w="45" w:type="dxa"/>
+              <w:bottom w:w="30" w:type="dxa"/>
+              <w:right w:w="45" w:type="dxa"/>
+            </w:tcMar>
+            <w:vAlign w:val="center"/>
+            <w:hideMark/>
+          </w:tcPr>
+          <w:p>
+            <w:pPr>
               <w:rPr>
                 <w:rFonts w:ascii="Arial" w:eastAsia="Times New Roman" w:hAnsi="Arial" w:cs="Arial"/>
                 <w:b/>
@@ -9229,6 +9361,254 @@
                 <w:szCs w:val="12"/>
                 <w:lang w:eastAsia="ja-JP"/>
               </w:rPr>
+            </w:pPr>
+            <w:r>
+              <w:rPr>
+                <w:rFonts w:ascii="Arial" w:eastAsia="Times New Roman" w:hAnsi="Arial" w:cs="Arial"/>
+                <w:b/>
+                <w:bCs/>
+                <w:color w:val="000000"/>
+                <w:sz w:val="12"/>
+                <w:szCs w:val="12"/>
+                <w:lang w:eastAsia="ja-JP"/>
+              </w:rPr>
+              <w:t>Test CV</w:t>
+            </w:r>
+          </w:p>
+        </w:tc>
+        <w:tc>
+          <w:tcPr>
+            <w:tcW w:w="0" w:type="auto"/>
+            <w:tcBorders>
+              <w:top w:val="single" w:sz="6" w:space="0" w:color="000000"/>
+              <w:left w:val="single" w:sz="6" w:space="0" w:color="CCCCCC"/>
+              <w:bottom w:val="single" w:sz="6" w:space="0" w:color="000000"/>
+              <w:right w:val="single" w:sz="6" w:space="0" w:color="CCCCCC"/>
+            </w:tcBorders>
+            <w:shd w:val="clear" w:color="auto" w:fill="B7B7B7"/>
+            <w:tcMar>
+              <w:top w:w="30" w:type="dxa"/>
+              <w:left w:w="45" w:type="dxa"/>
+              <w:bottom w:w="30" w:type="dxa"/>
+              <w:right w:w="45" w:type="dxa"/>
+            </w:tcMar>
+            <w:vAlign w:val="center"/>
+            <w:hideMark/>
+          </w:tcPr>
+          <w:p>
+            <w:pPr>
+              <w:rPr>
+                <w:rFonts w:ascii="Arial" w:eastAsia="Times New Roman" w:hAnsi="Arial" w:cs="Arial"/>
+                <w:b/>
+                <w:bCs/>
+                <w:color w:val="000000"/>
+                <w:sz w:val="12"/>
+                <w:szCs w:val="12"/>
+                <w:lang w:eastAsia="ja-JP"/>
+              </w:rPr>
+            </w:pPr>
+            <w:r>
+              <w:rPr>
+                <w:rFonts w:ascii="Arial" w:eastAsia="Times New Roman" w:hAnsi="Arial" w:cs="Arial"/>
+                <w:b/>
+                <w:bCs/>
+                <w:color w:val="000000"/>
+                <w:sz w:val="12"/>
+                <w:szCs w:val="12"/>
+                <w:lang w:eastAsia="ja-JP"/>
+              </w:rPr>
+              <w:t>RMSE</w:t>
+            </w:r>
+          </w:p>
+          <w:p>
+            <w:pPr>
+              <w:rPr>
+                <w:rFonts w:ascii="Arial" w:eastAsia="Times New Roman" w:hAnsi="Arial" w:cs="Arial"/>
+                <w:b/>
+                <w:bCs/>
+                <w:color w:val="000000"/>
+                <w:sz w:val="12"/>
+                <w:szCs w:val="12"/>
+                <w:lang w:eastAsia="ja-JP"/>
+              </w:rPr>
+            </w:pPr>
+            <w:r>
+              <w:rPr>
+                <w:rFonts w:ascii="Arial" w:eastAsia="Times New Roman" w:hAnsi="Arial" w:cs="Arial"/>
+                <w:b/>
+                <w:bCs/>
+                <w:color w:val="000000"/>
+                <w:sz w:val="12"/>
+                <w:szCs w:val="12"/>
+                <w:lang w:eastAsia="ja-JP"/>
+              </w:rPr>
+              <w:t>(</w:t>
+            </w:r>
+            <w:proofErr w:type="spellStart"/>
+            <w:r>
+              <w:rPr>
+                <w:rFonts w:ascii="Arial" w:eastAsia="Times New Roman" w:hAnsi="Arial" w:cs="Arial"/>
+                <w:b/>
+                <w:bCs/>
+                <w:color w:val="000000"/>
+                <w:sz w:val="12"/>
+                <w:szCs w:val="12"/>
+                <w:lang w:eastAsia="ja-JP"/>
+              </w:rPr>
+              <w:t>ms</w:t>
+            </w:r>
+            <w:proofErr w:type="spellEnd"/>
+            <w:r>
+              <w:rPr>
+                <w:rFonts w:ascii="Arial" w:eastAsia="Times New Roman" w:hAnsi="Arial" w:cs="Arial"/>
+                <w:b/>
+                <w:bCs/>
+                <w:color w:val="000000"/>
+                <w:sz w:val="12"/>
+                <w:szCs w:val="12"/>
+                <w:lang w:eastAsia="ja-JP"/>
+              </w:rPr>
+              <w:t>)</w:t>
+            </w:r>
+          </w:p>
+        </w:tc>
+        <w:tc>
+          <w:tcPr>
+            <w:tcW w:w="0" w:type="auto"/>
+            <w:tcBorders>
+              <w:top w:val="single" w:sz="6" w:space="0" w:color="000000"/>
+              <w:left w:val="single" w:sz="6" w:space="0" w:color="CCCCCC"/>
+              <w:bottom w:val="single" w:sz="6" w:space="0" w:color="000000"/>
+              <w:right w:val="single" w:sz="6" w:space="0" w:color="CCCCCC"/>
+            </w:tcBorders>
+            <w:shd w:val="clear" w:color="auto" w:fill="B7B7B7"/>
+            <w:tcMar>
+              <w:top w:w="30" w:type="dxa"/>
+              <w:left w:w="45" w:type="dxa"/>
+              <w:bottom w:w="30" w:type="dxa"/>
+              <w:right w:w="45" w:type="dxa"/>
+            </w:tcMar>
+            <w:vAlign w:val="center"/>
+            <w:hideMark/>
+          </w:tcPr>
+          <w:p>
+            <w:pPr>
+              <w:rPr>
+                <w:rFonts w:ascii="Arial" w:eastAsia="Times New Roman" w:hAnsi="Arial" w:cs="Arial"/>
+                <w:b/>
+                <w:bCs/>
+                <w:color w:val="000000"/>
+                <w:sz w:val="12"/>
+                <w:szCs w:val="12"/>
+                <w:lang w:eastAsia="ja-JP"/>
+              </w:rPr>
+            </w:pPr>
+            <w:r>
+              <w:rPr>
+                <w:rFonts w:ascii="Arial" w:eastAsia="Times New Roman" w:hAnsi="Arial" w:cs="Arial"/>
+                <w:b/>
+                <w:bCs/>
+                <w:color w:val="000000"/>
+                <w:sz w:val="12"/>
+                <w:szCs w:val="12"/>
+                <w:lang w:eastAsia="ja-JP"/>
+              </w:rPr>
+              <w:t>MAE</w:t>
+            </w:r>
+          </w:p>
+          <w:p>
+            <w:pPr>
+              <w:rPr>
+                <w:rFonts w:ascii="Arial" w:eastAsia="Times New Roman" w:hAnsi="Arial" w:cs="Arial"/>
+                <w:b/>
+                <w:bCs/>
+                <w:color w:val="000000"/>
+                <w:sz w:val="12"/>
+                <w:szCs w:val="12"/>
+                <w:lang w:eastAsia="ja-JP"/>
+              </w:rPr>
+            </w:pPr>
+            <w:r>
+              <w:rPr>
+                <w:rFonts w:ascii="Arial" w:eastAsia="Times New Roman" w:hAnsi="Arial" w:cs="Arial"/>
+                <w:b/>
+                <w:bCs/>
+                <w:color w:val="000000"/>
+                <w:sz w:val="12"/>
+                <w:szCs w:val="12"/>
+                <w:lang w:eastAsia="ja-JP"/>
+              </w:rPr>
+              <w:t>(</w:t>
+            </w:r>
+            <w:proofErr w:type="spellStart"/>
+            <w:r>
+              <w:rPr>
+                <w:rFonts w:ascii="Arial" w:eastAsia="Times New Roman" w:hAnsi="Arial" w:cs="Arial"/>
+                <w:b/>
+                <w:bCs/>
+                <w:color w:val="000000"/>
+                <w:sz w:val="12"/>
+                <w:szCs w:val="12"/>
+                <w:lang w:eastAsia="ja-JP"/>
+              </w:rPr>
+              <w:t>ms</w:t>
+            </w:r>
+            <w:proofErr w:type="spellEnd"/>
+            <w:r>
+              <w:rPr>
+                <w:rFonts w:ascii="Arial" w:eastAsia="Times New Roman" w:hAnsi="Arial" w:cs="Arial"/>
+                <w:b/>
+                <w:bCs/>
+                <w:color w:val="000000"/>
+                <w:sz w:val="12"/>
+                <w:szCs w:val="12"/>
+                <w:lang w:eastAsia="ja-JP"/>
+              </w:rPr>
+              <w:t>)</w:t>
+            </w:r>
+          </w:p>
+        </w:tc>
+        <w:tc>
+          <w:tcPr>
+            <w:tcW w:w="0" w:type="auto"/>
+            <w:tcBorders>
+              <w:top w:val="single" w:sz="6" w:space="0" w:color="000000"/>
+              <w:left w:val="single" w:sz="6" w:space="0" w:color="CCCCCC"/>
+              <w:bottom w:val="single" w:sz="6" w:space="0" w:color="000000"/>
+              <w:right w:val="single" w:sz="6" w:space="0" w:color="CCCCCC"/>
+            </w:tcBorders>
+            <w:shd w:val="clear" w:color="auto" w:fill="B7B7B7"/>
+            <w:tcMar>
+              <w:top w:w="30" w:type="dxa"/>
+              <w:left w:w="45" w:type="dxa"/>
+              <w:bottom w:w="30" w:type="dxa"/>
+              <w:right w:w="45" w:type="dxa"/>
+            </w:tcMar>
+            <w:vAlign w:val="center"/>
+            <w:hideMark/>
+          </w:tcPr>
+          <w:p>
+            <w:pPr>
+              <w:rPr>
+                <w:rFonts w:ascii="Arial" w:eastAsia="Times New Roman" w:hAnsi="Arial" w:cs="Arial"/>
+                <w:b/>
+                <w:bCs/>
+                <w:color w:val="000000"/>
+                <w:sz w:val="12"/>
+                <w:szCs w:val="12"/>
+                <w:lang w:eastAsia="ja-JP"/>
+              </w:rPr>
+            </w:pPr>
+            <w:r>
+              <w:rPr>
+                <w:rFonts w:ascii="Arial" w:eastAsia="Times New Roman" w:hAnsi="Arial" w:cs="Arial"/>
+                <w:b/>
+                <w:bCs/>
+                <w:color w:val="000000"/>
+                <w:sz w:val="12"/>
+                <w:szCs w:val="12"/>
+                <w:lang w:eastAsia="ja-JP"/>
+              </w:rPr>
               <w:t>MAPE</w:t>
             </w:r>
           </w:p>
@@ -9274,7 +9654,7 @@
                 <w:szCs w:val="12"/>
                 <w:lang w:eastAsia="ja-JP"/>
               </w:rPr>
-              <w:t>DOF</w:t>
+              <w:t>df</w:t>
             </w:r>
           </w:p>
         </w:tc>
@@ -9349,7 +9729,7 @@
         </w:tc>
         <w:tc>
           <w:tcPr>
-            <w:tcW w:w="548" w:type="dxa"/>
+            <w:tcW w:w="591" w:type="dxa"/>
             <w:tcBorders>
               <w:top w:val="single" w:sz="6" w:space="0" w:color="CCCCCC"/>
               <w:left w:val="single" w:sz="6" w:space="0" w:color="CCCCCC"/>
@@ -9738,7 +10118,7 @@
         </w:tc>
         <w:tc>
           <w:tcPr>
-            <w:tcW w:w="548" w:type="dxa"/>
+            <w:tcW w:w="591" w:type="dxa"/>
             <w:tcBorders>
               <w:top w:val="single" w:sz="6" w:space="0" w:color="CCCCCC"/>
               <w:left w:val="single" w:sz="6" w:space="0" w:color="CCCCCC"/>
@@ -10135,7 +10515,7 @@
         </w:tc>
         <w:tc>
           <w:tcPr>
-            <w:tcW w:w="548" w:type="dxa"/>
+            <w:tcW w:w="591" w:type="dxa"/>
             <w:tcBorders>
               <w:top w:val="single" w:sz="6" w:space="0" w:color="CCCCCC"/>
               <w:left w:val="single" w:sz="6" w:space="0" w:color="CCCCCC"/>
@@ -10524,7 +10904,7 @@
         </w:tc>
         <w:tc>
           <w:tcPr>
-            <w:tcW w:w="548" w:type="dxa"/>
+            <w:tcW w:w="591" w:type="dxa"/>
             <w:tcBorders>
               <w:top w:val="single" w:sz="6" w:space="0" w:color="CCCCCC"/>
               <w:left w:val="single" w:sz="6" w:space="0" w:color="CCCCCC"/>
@@ -10921,7 +11301,7 @@
         </w:tc>
         <w:tc>
           <w:tcPr>
-            <w:tcW w:w="548" w:type="dxa"/>
+            <w:tcW w:w="591" w:type="dxa"/>
             <w:tcBorders>
               <w:top w:val="single" w:sz="6" w:space="0" w:color="CCCCCC"/>
               <w:left w:val="single" w:sz="6" w:space="0" w:color="CCCCCC"/>
@@ -11310,7 +11690,7 @@
         </w:tc>
         <w:tc>
           <w:tcPr>
-            <w:tcW w:w="548" w:type="dxa"/>
+            <w:tcW w:w="591" w:type="dxa"/>
             <w:tcBorders>
               <w:top w:val="single" w:sz="6" w:space="0" w:color="CCCCCC"/>
               <w:left w:val="single" w:sz="6" w:space="0" w:color="CCCCCC"/>
@@ -11707,7 +12087,7 @@
         </w:tc>
         <w:tc>
           <w:tcPr>
-            <w:tcW w:w="548" w:type="dxa"/>
+            <w:tcW w:w="591" w:type="dxa"/>
             <w:tcBorders>
               <w:top w:val="single" w:sz="6" w:space="0" w:color="CCCCCC"/>
               <w:left w:val="single" w:sz="6" w:space="0" w:color="CCCCCC"/>
@@ -12096,7 +12476,7 @@
         </w:tc>
         <w:tc>
           <w:tcPr>
-            <w:tcW w:w="548" w:type="dxa"/>
+            <w:tcW w:w="591" w:type="dxa"/>
             <w:tcBorders>
               <w:top w:val="single" w:sz="6" w:space="0" w:color="CCCCCC"/>
               <w:left w:val="single" w:sz="6" w:space="0" w:color="CCCCCC"/>
@@ -12493,7 +12873,7 @@
         </w:tc>
         <w:tc>
           <w:tcPr>
-            <w:tcW w:w="548" w:type="dxa"/>
+            <w:tcW w:w="591" w:type="dxa"/>
             <w:tcBorders>
               <w:top w:val="single" w:sz="6" w:space="0" w:color="CCCCCC"/>
               <w:left w:val="single" w:sz="6" w:space="0" w:color="CCCCCC"/>
@@ -12882,7 +13262,7 @@
         </w:tc>
         <w:tc>
           <w:tcPr>
-            <w:tcW w:w="548" w:type="dxa"/>
+            <w:tcW w:w="591" w:type="dxa"/>
             <w:tcBorders>
               <w:top w:val="single" w:sz="6" w:space="0" w:color="CCCCCC"/>
               <w:left w:val="single" w:sz="6" w:space="0" w:color="CCCCCC"/>
@@ -13279,7 +13659,7 @@
         </w:tc>
         <w:tc>
           <w:tcPr>
-            <w:tcW w:w="548" w:type="dxa"/>
+            <w:tcW w:w="591" w:type="dxa"/>
             <w:tcBorders>
               <w:top w:val="single" w:sz="6" w:space="0" w:color="CCCCCC"/>
               <w:left w:val="single" w:sz="6" w:space="0" w:color="CCCCCC"/>
@@ -13668,7 +14048,7 @@
         </w:tc>
         <w:tc>
           <w:tcPr>
-            <w:tcW w:w="548" w:type="dxa"/>
+            <w:tcW w:w="591" w:type="dxa"/>
             <w:tcBorders>
               <w:top w:val="single" w:sz="6" w:space="0" w:color="CCCCCC"/>
               <w:left w:val="single" w:sz="6" w:space="0" w:color="CCCCCC"/>
@@ -14043,7 +14423,7 @@
         </w:tc>
         <w:tc>
           <w:tcPr>
-            <w:tcW w:w="548" w:type="dxa"/>
+            <w:tcW w:w="591" w:type="dxa"/>
             <w:tcBorders>
               <w:top w:val="single" w:sz="6" w:space="0" w:color="CCCCCC"/>
               <w:left w:val="single" w:sz="6" w:space="0" w:color="CCCCCC"/>
@@ -14410,7 +14790,7 @@
         </w:tc>
         <w:tc>
           <w:tcPr>
-            <w:tcW w:w="548" w:type="dxa"/>
+            <w:tcW w:w="591" w:type="dxa"/>
             <w:tcBorders>
               <w:top w:val="single" w:sz="6" w:space="0" w:color="CCCCCC"/>
               <w:left w:val="single" w:sz="6" w:space="0" w:color="CCCCCC"/>
@@ -14785,7 +15165,7 @@
         </w:tc>
         <w:tc>
           <w:tcPr>
-            <w:tcW w:w="548" w:type="dxa"/>
+            <w:tcW w:w="591" w:type="dxa"/>
             <w:tcBorders>
               <w:top w:val="single" w:sz="6" w:space="0" w:color="CCCCCC"/>
               <w:left w:val="single" w:sz="6" w:space="0" w:color="CCCCCC"/>
@@ -15152,7 +15532,7 @@
         </w:tc>
         <w:tc>
           <w:tcPr>
-            <w:tcW w:w="548" w:type="dxa"/>
+            <w:tcW w:w="591" w:type="dxa"/>
             <w:tcBorders>
               <w:top w:val="single" w:sz="6" w:space="0" w:color="CCCCCC"/>
               <w:left w:val="single" w:sz="6" w:space="0" w:color="CCCCCC"/>
@@ -15527,7 +15907,7 @@
         </w:tc>
         <w:tc>
           <w:tcPr>
-            <w:tcW w:w="548" w:type="dxa"/>
+            <w:tcW w:w="591" w:type="dxa"/>
             <w:tcBorders>
               <w:top w:val="single" w:sz="6" w:space="0" w:color="CCCCCC"/>
               <w:left w:val="single" w:sz="6" w:space="0" w:color="CCCCCC"/>
@@ -15894,7 +16274,7 @@
         </w:tc>
         <w:tc>
           <w:tcPr>
-            <w:tcW w:w="548" w:type="dxa"/>
+            <w:tcW w:w="591" w:type="dxa"/>
             <w:tcBorders>
               <w:top w:val="single" w:sz="6" w:space="0" w:color="CCCCCC"/>
               <w:left w:val="single" w:sz="6" w:space="0" w:color="CCCCCC"/>
@@ -16269,7 +16649,7 @@
         </w:tc>
         <w:tc>
           <w:tcPr>
-            <w:tcW w:w="548" w:type="dxa"/>
+            <w:tcW w:w="591" w:type="dxa"/>
             <w:tcBorders>
               <w:top w:val="single" w:sz="6" w:space="0" w:color="CCCCCC"/>
               <w:left w:val="single" w:sz="6" w:space="0" w:color="CCCCCC"/>
@@ -16636,7 +17016,7 @@
         </w:tc>
         <w:tc>
           <w:tcPr>
-            <w:tcW w:w="548" w:type="dxa"/>
+            <w:tcW w:w="591" w:type="dxa"/>
             <w:tcBorders>
               <w:top w:val="single" w:sz="6" w:space="0" w:color="CCCCCC"/>
               <w:left w:val="single" w:sz="6" w:space="0" w:color="CCCCCC"/>
@@ -17011,7 +17391,7 @@
         </w:tc>
         <w:tc>
           <w:tcPr>
-            <w:tcW w:w="548" w:type="dxa"/>
+            <w:tcW w:w="591" w:type="dxa"/>
             <w:tcBorders>
               <w:top w:val="single" w:sz="6" w:space="0" w:color="CCCCCC"/>
               <w:left w:val="single" w:sz="6" w:space="0" w:color="CCCCCC"/>
@@ -17376,7 +17756,6 @@
           <w:i/>
           <w:iCs/>
         </w:rPr>
-        <w:lastRenderedPageBreak/>
         <w:t>Performance model results SCSMT2 workloads</w:t>
       </w:r>
     </w:p>
@@ -17392,9 +17771,9 @@
       </w:tblPr>
       <w:tblGrid>
         <w:gridCol w:w="773"/>
-        <w:gridCol w:w="594"/>
+        <w:gridCol w:w="595"/>
         <w:gridCol w:w="591"/>
-        <w:gridCol w:w="566"/>
+        <w:gridCol w:w="565"/>
         <w:gridCol w:w="459"/>
         <w:gridCol w:w="738"/>
         <w:gridCol w:w="524"/>
@@ -17493,29 +17872,7 @@
               </w:rPr>
               <w:t>Mean Runtime</w:t>
             </w:r>
-          </w:p>
-        </w:tc>
-        <w:tc>
-          <w:tcPr>
-            <w:tcW w:w="0" w:type="auto"/>
-            <w:tcBorders>
-              <w:top w:val="single" w:sz="6" w:space="0" w:color="000000"/>
-              <w:left w:val="single" w:sz="6" w:space="0" w:color="CCCCCC"/>
-              <w:bottom w:val="single" w:sz="6" w:space="0" w:color="000000"/>
-              <w:right w:val="single" w:sz="6" w:space="0" w:color="CCCCCC"/>
-            </w:tcBorders>
-            <w:shd w:val="clear" w:color="auto" w:fill="B7B7B7"/>
-            <w:tcMar>
-              <w:top w:w="30" w:type="dxa"/>
-              <w:left w:w="45" w:type="dxa"/>
-              <w:bottom w:w="30" w:type="dxa"/>
-              <w:right w:w="45" w:type="dxa"/>
-            </w:tcMar>
-            <w:vAlign w:val="center"/>
-            <w:hideMark/>
-          </w:tcPr>
-          <w:p>
-            <w:pPr>
+            <w:r>
               <w:rPr>
                 <w:rFonts w:ascii="Arial" w:eastAsia="Times New Roman" w:hAnsi="Arial" w:cs="Arial"/>
                 <w:b/>
@@ -17525,7 +17882,9 @@
                 <w:szCs w:val="12"/>
                 <w:lang w:eastAsia="ja-JP"/>
               </w:rPr>
-            </w:pPr>
+              <w:t xml:space="preserve"> (</w:t>
+            </w:r>
+            <w:proofErr w:type="spellStart"/>
             <w:r>
               <w:rPr>
                 <w:rFonts w:ascii="Arial" w:eastAsia="Times New Roman" w:hAnsi="Arial" w:cs="Arial"/>
@@ -17536,31 +17895,10 @@
                 <w:szCs w:val="12"/>
                 <w:lang w:eastAsia="ja-JP"/>
               </w:rPr>
-              <w:t>STDEV</w:t>
-            </w:r>
-          </w:p>
-        </w:tc>
-        <w:tc>
-          <w:tcPr>
-            <w:tcW w:w="0" w:type="auto"/>
-            <w:tcBorders>
-              <w:top w:val="single" w:sz="6" w:space="0" w:color="000000"/>
-              <w:left w:val="single" w:sz="6" w:space="0" w:color="CCCCCC"/>
-              <w:bottom w:val="single" w:sz="6" w:space="0" w:color="000000"/>
-              <w:right w:val="single" w:sz="6" w:space="0" w:color="CCCCCC"/>
-            </w:tcBorders>
-            <w:shd w:val="clear" w:color="auto" w:fill="B7B7B7"/>
-            <w:tcMar>
-              <w:top w:w="30" w:type="dxa"/>
-              <w:left w:w="45" w:type="dxa"/>
-              <w:bottom w:w="30" w:type="dxa"/>
-              <w:right w:w="45" w:type="dxa"/>
-            </w:tcMar>
-            <w:vAlign w:val="center"/>
-            <w:hideMark/>
-          </w:tcPr>
-          <w:p>
-            <w:pPr>
+              <w:t>ms</w:t>
+            </w:r>
+            <w:proofErr w:type="spellEnd"/>
+            <w:r>
               <w:rPr>
                 <w:rFonts w:ascii="Arial" w:eastAsia="Times New Roman" w:hAnsi="Arial" w:cs="Arial"/>
                 <w:b/>
@@ -17570,8 +17908,31 @@
                 <w:szCs w:val="12"/>
                 <w:lang w:eastAsia="ja-JP"/>
               </w:rPr>
-            </w:pPr>
-            <w:r>
+              <w:t>)</w:t>
+            </w:r>
+          </w:p>
+        </w:tc>
+        <w:tc>
+          <w:tcPr>
+            <w:tcW w:w="0" w:type="auto"/>
+            <w:tcBorders>
+              <w:top w:val="single" w:sz="6" w:space="0" w:color="000000"/>
+              <w:left w:val="single" w:sz="6" w:space="0" w:color="CCCCCC"/>
+              <w:bottom w:val="single" w:sz="6" w:space="0" w:color="000000"/>
+              <w:right w:val="single" w:sz="6" w:space="0" w:color="CCCCCC"/>
+            </w:tcBorders>
+            <w:shd w:val="clear" w:color="auto" w:fill="B7B7B7"/>
+            <w:tcMar>
+              <w:top w:w="30" w:type="dxa"/>
+              <w:left w:w="45" w:type="dxa"/>
+              <w:bottom w:w="30" w:type="dxa"/>
+              <w:right w:w="45" w:type="dxa"/>
+            </w:tcMar>
+            <w:vAlign w:val="center"/>
+            <w:hideMark/>
+          </w:tcPr>
+          <w:p>
+            <w:pPr>
               <w:rPr>
                 <w:rFonts w:ascii="Arial" w:eastAsia="Times New Roman" w:hAnsi="Arial" w:cs="Arial"/>
                 <w:b/>
@@ -17581,31 +17942,8 @@
                 <w:szCs w:val="12"/>
                 <w:lang w:eastAsia="ja-JP"/>
               </w:rPr>
-              <w:t>Training CV</w:t>
-            </w:r>
-          </w:p>
-        </w:tc>
-        <w:tc>
-          <w:tcPr>
-            <w:tcW w:w="0" w:type="auto"/>
-            <w:tcBorders>
-              <w:top w:val="single" w:sz="6" w:space="0" w:color="000000"/>
-              <w:left w:val="single" w:sz="6" w:space="0" w:color="CCCCCC"/>
-              <w:bottom w:val="single" w:sz="6" w:space="0" w:color="000000"/>
-              <w:right w:val="single" w:sz="6" w:space="0" w:color="CCCCCC"/>
-            </w:tcBorders>
-            <w:shd w:val="clear" w:color="auto" w:fill="B7B7B7"/>
-            <w:tcMar>
-              <w:top w:w="30" w:type="dxa"/>
-              <w:left w:w="45" w:type="dxa"/>
-              <w:bottom w:w="30" w:type="dxa"/>
-              <w:right w:w="45" w:type="dxa"/>
-            </w:tcMar>
-            <w:vAlign w:val="center"/>
-            <w:hideMark/>
-          </w:tcPr>
-          <w:p>
-            <w:pPr>
+            </w:pPr>
+            <w:r>
               <w:rPr>
                 <w:rFonts w:ascii="Arial" w:eastAsia="Times New Roman" w:hAnsi="Arial" w:cs="Arial"/>
                 <w:b/>
@@ -17615,8 +17953,11 @@
                 <w:szCs w:val="12"/>
                 <w:lang w:eastAsia="ja-JP"/>
               </w:rPr>
-            </w:pPr>
-            <w:r>
+              <w:t>STDEV</w:t>
+            </w:r>
+          </w:p>
+          <w:p>
+            <w:pPr>
               <w:rPr>
                 <w:rFonts w:ascii="Arial" w:eastAsia="Times New Roman" w:hAnsi="Arial" w:cs="Arial"/>
                 <w:b/>
@@ -17626,31 +17967,8 @@
                 <w:szCs w:val="12"/>
                 <w:lang w:eastAsia="ja-JP"/>
               </w:rPr>
-              <w:t>Test CV</w:t>
-            </w:r>
-          </w:p>
-        </w:tc>
-        <w:tc>
-          <w:tcPr>
-            <w:tcW w:w="0" w:type="auto"/>
-            <w:tcBorders>
-              <w:top w:val="single" w:sz="6" w:space="0" w:color="000000"/>
-              <w:left w:val="single" w:sz="6" w:space="0" w:color="CCCCCC"/>
-              <w:bottom w:val="single" w:sz="6" w:space="0" w:color="000000"/>
-              <w:right w:val="single" w:sz="6" w:space="0" w:color="CCCCCC"/>
-            </w:tcBorders>
-            <w:shd w:val="clear" w:color="auto" w:fill="B7B7B7"/>
-            <w:tcMar>
-              <w:top w:w="30" w:type="dxa"/>
-              <w:left w:w="45" w:type="dxa"/>
-              <w:bottom w:w="30" w:type="dxa"/>
-              <w:right w:w="45" w:type="dxa"/>
-            </w:tcMar>
-            <w:vAlign w:val="center"/>
-            <w:hideMark/>
-          </w:tcPr>
-          <w:p>
-            <w:pPr>
+            </w:pPr>
+            <w:r>
               <w:rPr>
                 <w:rFonts w:ascii="Arial" w:eastAsia="Times New Roman" w:hAnsi="Arial" w:cs="Arial"/>
                 <w:b/>
@@ -17660,7 +17978,9 @@
                 <w:szCs w:val="12"/>
                 <w:lang w:eastAsia="ja-JP"/>
               </w:rPr>
-            </w:pPr>
+              <w:t>(</w:t>
+            </w:r>
+            <w:proofErr w:type="spellStart"/>
             <w:r>
               <w:rPr>
                 <w:rFonts w:ascii="Arial" w:eastAsia="Times New Roman" w:hAnsi="Arial" w:cs="Arial"/>
@@ -17671,31 +17991,10 @@
                 <w:szCs w:val="12"/>
                 <w:lang w:eastAsia="ja-JP"/>
               </w:rPr>
-              <w:t>RMSE</w:t>
-            </w:r>
-          </w:p>
-        </w:tc>
-        <w:tc>
-          <w:tcPr>
-            <w:tcW w:w="0" w:type="auto"/>
-            <w:tcBorders>
-              <w:top w:val="single" w:sz="6" w:space="0" w:color="000000"/>
-              <w:left w:val="single" w:sz="6" w:space="0" w:color="CCCCCC"/>
-              <w:bottom w:val="single" w:sz="6" w:space="0" w:color="000000"/>
-              <w:right w:val="single" w:sz="6" w:space="0" w:color="CCCCCC"/>
-            </w:tcBorders>
-            <w:shd w:val="clear" w:color="auto" w:fill="B7B7B7"/>
-            <w:tcMar>
-              <w:top w:w="30" w:type="dxa"/>
-              <w:left w:w="45" w:type="dxa"/>
-              <w:bottom w:w="30" w:type="dxa"/>
-              <w:right w:w="45" w:type="dxa"/>
-            </w:tcMar>
-            <w:vAlign w:val="center"/>
-            <w:hideMark/>
-          </w:tcPr>
-          <w:p>
-            <w:pPr>
+              <w:t>ms</w:t>
+            </w:r>
+            <w:proofErr w:type="spellEnd"/>
+            <w:r>
               <w:rPr>
                 <w:rFonts w:ascii="Arial" w:eastAsia="Times New Roman" w:hAnsi="Arial" w:cs="Arial"/>
                 <w:b/>
@@ -17705,8 +18004,31 @@
                 <w:szCs w:val="12"/>
                 <w:lang w:eastAsia="ja-JP"/>
               </w:rPr>
-            </w:pPr>
-            <w:r>
+              <w:t>)</w:t>
+            </w:r>
+          </w:p>
+        </w:tc>
+        <w:tc>
+          <w:tcPr>
+            <w:tcW w:w="0" w:type="auto"/>
+            <w:tcBorders>
+              <w:top w:val="single" w:sz="6" w:space="0" w:color="000000"/>
+              <w:left w:val="single" w:sz="6" w:space="0" w:color="CCCCCC"/>
+              <w:bottom w:val="single" w:sz="6" w:space="0" w:color="000000"/>
+              <w:right w:val="single" w:sz="6" w:space="0" w:color="CCCCCC"/>
+            </w:tcBorders>
+            <w:shd w:val="clear" w:color="auto" w:fill="B7B7B7"/>
+            <w:tcMar>
+              <w:top w:w="30" w:type="dxa"/>
+              <w:left w:w="45" w:type="dxa"/>
+              <w:bottom w:w="30" w:type="dxa"/>
+              <w:right w:w="45" w:type="dxa"/>
+            </w:tcMar>
+            <w:vAlign w:val="center"/>
+            <w:hideMark/>
+          </w:tcPr>
+          <w:p>
+            <w:pPr>
               <w:rPr>
                 <w:rFonts w:ascii="Arial" w:eastAsia="Times New Roman" w:hAnsi="Arial" w:cs="Arial"/>
                 <w:b/>
@@ -17716,31 +18038,8 @@
                 <w:szCs w:val="12"/>
                 <w:lang w:eastAsia="ja-JP"/>
               </w:rPr>
-              <w:t>MAE</w:t>
-            </w:r>
-          </w:p>
-        </w:tc>
-        <w:tc>
-          <w:tcPr>
-            <w:tcW w:w="0" w:type="auto"/>
-            <w:tcBorders>
-              <w:top w:val="single" w:sz="6" w:space="0" w:color="000000"/>
-              <w:left w:val="single" w:sz="6" w:space="0" w:color="CCCCCC"/>
-              <w:bottom w:val="single" w:sz="6" w:space="0" w:color="000000"/>
-              <w:right w:val="single" w:sz="6" w:space="0" w:color="CCCCCC"/>
-            </w:tcBorders>
-            <w:shd w:val="clear" w:color="auto" w:fill="B7B7B7"/>
-            <w:tcMar>
-              <w:top w:w="30" w:type="dxa"/>
-              <w:left w:w="45" w:type="dxa"/>
-              <w:bottom w:w="30" w:type="dxa"/>
-              <w:right w:w="45" w:type="dxa"/>
-            </w:tcMar>
-            <w:vAlign w:val="center"/>
-            <w:hideMark/>
-          </w:tcPr>
-          <w:p>
-            <w:pPr>
+            </w:pPr>
+            <w:r>
               <w:rPr>
                 <w:rFonts w:ascii="Arial" w:eastAsia="Times New Roman" w:hAnsi="Arial" w:cs="Arial"/>
                 <w:b/>
@@ -17750,8 +18049,31 @@
                 <w:szCs w:val="12"/>
                 <w:lang w:eastAsia="ja-JP"/>
               </w:rPr>
-            </w:pPr>
-            <w:r>
+              <w:t>Training CV</w:t>
+            </w:r>
+          </w:p>
+        </w:tc>
+        <w:tc>
+          <w:tcPr>
+            <w:tcW w:w="0" w:type="auto"/>
+            <w:tcBorders>
+              <w:top w:val="single" w:sz="6" w:space="0" w:color="000000"/>
+              <w:left w:val="single" w:sz="6" w:space="0" w:color="CCCCCC"/>
+              <w:bottom w:val="single" w:sz="6" w:space="0" w:color="000000"/>
+              <w:right w:val="single" w:sz="6" w:space="0" w:color="CCCCCC"/>
+            </w:tcBorders>
+            <w:shd w:val="clear" w:color="auto" w:fill="B7B7B7"/>
+            <w:tcMar>
+              <w:top w:w="30" w:type="dxa"/>
+              <w:left w:w="45" w:type="dxa"/>
+              <w:bottom w:w="30" w:type="dxa"/>
+              <w:right w:w="45" w:type="dxa"/>
+            </w:tcMar>
+            <w:vAlign w:val="center"/>
+            <w:hideMark/>
+          </w:tcPr>
+          <w:p>
+            <w:pPr>
               <w:rPr>
                 <w:rFonts w:ascii="Arial" w:eastAsia="Times New Roman" w:hAnsi="Arial" w:cs="Arial"/>
                 <w:b/>
@@ -17761,6 +18083,254 @@
                 <w:szCs w:val="12"/>
                 <w:lang w:eastAsia="ja-JP"/>
               </w:rPr>
+            </w:pPr>
+            <w:r>
+              <w:rPr>
+                <w:rFonts w:ascii="Arial" w:eastAsia="Times New Roman" w:hAnsi="Arial" w:cs="Arial"/>
+                <w:b/>
+                <w:bCs/>
+                <w:color w:val="000000"/>
+                <w:sz w:val="12"/>
+                <w:szCs w:val="12"/>
+                <w:lang w:eastAsia="ja-JP"/>
+              </w:rPr>
+              <w:t>Test CV</w:t>
+            </w:r>
+          </w:p>
+        </w:tc>
+        <w:tc>
+          <w:tcPr>
+            <w:tcW w:w="0" w:type="auto"/>
+            <w:tcBorders>
+              <w:top w:val="single" w:sz="6" w:space="0" w:color="000000"/>
+              <w:left w:val="single" w:sz="6" w:space="0" w:color="CCCCCC"/>
+              <w:bottom w:val="single" w:sz="6" w:space="0" w:color="000000"/>
+              <w:right w:val="single" w:sz="6" w:space="0" w:color="CCCCCC"/>
+            </w:tcBorders>
+            <w:shd w:val="clear" w:color="auto" w:fill="B7B7B7"/>
+            <w:tcMar>
+              <w:top w:w="30" w:type="dxa"/>
+              <w:left w:w="45" w:type="dxa"/>
+              <w:bottom w:w="30" w:type="dxa"/>
+              <w:right w:w="45" w:type="dxa"/>
+            </w:tcMar>
+            <w:vAlign w:val="center"/>
+            <w:hideMark/>
+          </w:tcPr>
+          <w:p>
+            <w:pPr>
+              <w:rPr>
+                <w:rFonts w:ascii="Arial" w:eastAsia="Times New Roman" w:hAnsi="Arial" w:cs="Arial"/>
+                <w:b/>
+                <w:bCs/>
+                <w:color w:val="000000"/>
+                <w:sz w:val="12"/>
+                <w:szCs w:val="12"/>
+                <w:lang w:eastAsia="ja-JP"/>
+              </w:rPr>
+            </w:pPr>
+            <w:r>
+              <w:rPr>
+                <w:rFonts w:ascii="Arial" w:eastAsia="Times New Roman" w:hAnsi="Arial" w:cs="Arial"/>
+                <w:b/>
+                <w:bCs/>
+                <w:color w:val="000000"/>
+                <w:sz w:val="12"/>
+                <w:szCs w:val="12"/>
+                <w:lang w:eastAsia="ja-JP"/>
+              </w:rPr>
+              <w:t>RMSE</w:t>
+            </w:r>
+          </w:p>
+          <w:p>
+            <w:pPr>
+              <w:rPr>
+                <w:rFonts w:ascii="Arial" w:eastAsia="Times New Roman" w:hAnsi="Arial" w:cs="Arial"/>
+                <w:b/>
+                <w:bCs/>
+                <w:color w:val="000000"/>
+                <w:sz w:val="12"/>
+                <w:szCs w:val="12"/>
+                <w:lang w:eastAsia="ja-JP"/>
+              </w:rPr>
+            </w:pPr>
+            <w:r>
+              <w:rPr>
+                <w:rFonts w:ascii="Arial" w:eastAsia="Times New Roman" w:hAnsi="Arial" w:cs="Arial"/>
+                <w:b/>
+                <w:bCs/>
+                <w:color w:val="000000"/>
+                <w:sz w:val="12"/>
+                <w:szCs w:val="12"/>
+                <w:lang w:eastAsia="ja-JP"/>
+              </w:rPr>
+              <w:t>(</w:t>
+            </w:r>
+            <w:proofErr w:type="spellStart"/>
+            <w:r>
+              <w:rPr>
+                <w:rFonts w:ascii="Arial" w:eastAsia="Times New Roman" w:hAnsi="Arial" w:cs="Arial"/>
+                <w:b/>
+                <w:bCs/>
+                <w:color w:val="000000"/>
+                <w:sz w:val="12"/>
+                <w:szCs w:val="12"/>
+                <w:lang w:eastAsia="ja-JP"/>
+              </w:rPr>
+              <w:t>ms</w:t>
+            </w:r>
+            <w:proofErr w:type="spellEnd"/>
+            <w:r>
+              <w:rPr>
+                <w:rFonts w:ascii="Arial" w:eastAsia="Times New Roman" w:hAnsi="Arial" w:cs="Arial"/>
+                <w:b/>
+                <w:bCs/>
+                <w:color w:val="000000"/>
+                <w:sz w:val="12"/>
+                <w:szCs w:val="12"/>
+                <w:lang w:eastAsia="ja-JP"/>
+              </w:rPr>
+              <w:t>)</w:t>
+            </w:r>
+          </w:p>
+        </w:tc>
+        <w:tc>
+          <w:tcPr>
+            <w:tcW w:w="0" w:type="auto"/>
+            <w:tcBorders>
+              <w:top w:val="single" w:sz="6" w:space="0" w:color="000000"/>
+              <w:left w:val="single" w:sz="6" w:space="0" w:color="CCCCCC"/>
+              <w:bottom w:val="single" w:sz="6" w:space="0" w:color="000000"/>
+              <w:right w:val="single" w:sz="6" w:space="0" w:color="CCCCCC"/>
+            </w:tcBorders>
+            <w:shd w:val="clear" w:color="auto" w:fill="B7B7B7"/>
+            <w:tcMar>
+              <w:top w:w="30" w:type="dxa"/>
+              <w:left w:w="45" w:type="dxa"/>
+              <w:bottom w:w="30" w:type="dxa"/>
+              <w:right w:w="45" w:type="dxa"/>
+            </w:tcMar>
+            <w:vAlign w:val="center"/>
+            <w:hideMark/>
+          </w:tcPr>
+          <w:p>
+            <w:pPr>
+              <w:rPr>
+                <w:rFonts w:ascii="Arial" w:eastAsia="Times New Roman" w:hAnsi="Arial" w:cs="Arial"/>
+                <w:b/>
+                <w:bCs/>
+                <w:color w:val="000000"/>
+                <w:sz w:val="12"/>
+                <w:szCs w:val="12"/>
+                <w:lang w:eastAsia="ja-JP"/>
+              </w:rPr>
+            </w:pPr>
+            <w:r>
+              <w:rPr>
+                <w:rFonts w:ascii="Arial" w:eastAsia="Times New Roman" w:hAnsi="Arial" w:cs="Arial"/>
+                <w:b/>
+                <w:bCs/>
+                <w:color w:val="000000"/>
+                <w:sz w:val="12"/>
+                <w:szCs w:val="12"/>
+                <w:lang w:eastAsia="ja-JP"/>
+              </w:rPr>
+              <w:t>MAE</w:t>
+            </w:r>
+          </w:p>
+          <w:p>
+            <w:pPr>
+              <w:rPr>
+                <w:rFonts w:ascii="Arial" w:eastAsia="Times New Roman" w:hAnsi="Arial" w:cs="Arial"/>
+                <w:b/>
+                <w:bCs/>
+                <w:color w:val="000000"/>
+                <w:sz w:val="12"/>
+                <w:szCs w:val="12"/>
+                <w:lang w:eastAsia="ja-JP"/>
+              </w:rPr>
+            </w:pPr>
+            <w:r>
+              <w:rPr>
+                <w:rFonts w:ascii="Arial" w:eastAsia="Times New Roman" w:hAnsi="Arial" w:cs="Arial"/>
+                <w:b/>
+                <w:bCs/>
+                <w:color w:val="000000"/>
+                <w:sz w:val="12"/>
+                <w:szCs w:val="12"/>
+                <w:lang w:eastAsia="ja-JP"/>
+              </w:rPr>
+              <w:t>(</w:t>
+            </w:r>
+            <w:proofErr w:type="spellStart"/>
+            <w:r>
+              <w:rPr>
+                <w:rFonts w:ascii="Arial" w:eastAsia="Times New Roman" w:hAnsi="Arial" w:cs="Arial"/>
+                <w:b/>
+                <w:bCs/>
+                <w:color w:val="000000"/>
+                <w:sz w:val="12"/>
+                <w:szCs w:val="12"/>
+                <w:lang w:eastAsia="ja-JP"/>
+              </w:rPr>
+              <w:t>ms</w:t>
+            </w:r>
+            <w:proofErr w:type="spellEnd"/>
+            <w:r>
+              <w:rPr>
+                <w:rFonts w:ascii="Arial" w:eastAsia="Times New Roman" w:hAnsi="Arial" w:cs="Arial"/>
+                <w:b/>
+                <w:bCs/>
+                <w:color w:val="000000"/>
+                <w:sz w:val="12"/>
+                <w:szCs w:val="12"/>
+                <w:lang w:eastAsia="ja-JP"/>
+              </w:rPr>
+              <w:t>)</w:t>
+            </w:r>
+          </w:p>
+        </w:tc>
+        <w:tc>
+          <w:tcPr>
+            <w:tcW w:w="0" w:type="auto"/>
+            <w:tcBorders>
+              <w:top w:val="single" w:sz="6" w:space="0" w:color="000000"/>
+              <w:left w:val="single" w:sz="6" w:space="0" w:color="CCCCCC"/>
+              <w:bottom w:val="single" w:sz="6" w:space="0" w:color="000000"/>
+              <w:right w:val="single" w:sz="6" w:space="0" w:color="CCCCCC"/>
+            </w:tcBorders>
+            <w:shd w:val="clear" w:color="auto" w:fill="B7B7B7"/>
+            <w:tcMar>
+              <w:top w:w="30" w:type="dxa"/>
+              <w:left w:w="45" w:type="dxa"/>
+              <w:bottom w:w="30" w:type="dxa"/>
+              <w:right w:w="45" w:type="dxa"/>
+            </w:tcMar>
+            <w:vAlign w:val="center"/>
+            <w:hideMark/>
+          </w:tcPr>
+          <w:p>
+            <w:pPr>
+              <w:rPr>
+                <w:rFonts w:ascii="Arial" w:eastAsia="Times New Roman" w:hAnsi="Arial" w:cs="Arial"/>
+                <w:b/>
+                <w:bCs/>
+                <w:color w:val="000000"/>
+                <w:sz w:val="12"/>
+                <w:szCs w:val="12"/>
+                <w:lang w:eastAsia="ja-JP"/>
+              </w:rPr>
+            </w:pPr>
+            <w:r>
+              <w:rPr>
+                <w:rFonts w:ascii="Arial" w:eastAsia="Times New Roman" w:hAnsi="Arial" w:cs="Arial"/>
+                <w:b/>
+                <w:bCs/>
+                <w:color w:val="000000"/>
+                <w:sz w:val="12"/>
+                <w:szCs w:val="12"/>
+                <w:lang w:eastAsia="ja-JP"/>
+              </w:rPr>
               <w:t>MAPE</w:t>
             </w:r>
           </w:p>
@@ -17806,7 +18376,7 @@
                 <w:szCs w:val="12"/>
                 <w:lang w:eastAsia="ja-JP"/>
               </w:rPr>
-              <w:t>DOF</w:t>
+              <w:t>df</w:t>
             </w:r>
           </w:p>
         </w:tc>
@@ -26038,14 +26608,14 @@
       </w:tblPr>
       <w:tblGrid>
         <w:gridCol w:w="837"/>
-        <w:gridCol w:w="669"/>
+        <w:gridCol w:w="727"/>
         <w:gridCol w:w="524"/>
-        <w:gridCol w:w="613"/>
-        <w:gridCol w:w="477"/>
+        <w:gridCol w:w="609"/>
+        <w:gridCol w:w="476"/>
         <w:gridCol w:w="524"/>
         <w:gridCol w:w="524"/>
         <w:gridCol w:w="437"/>
-        <w:gridCol w:w="344"/>
+        <w:gridCol w:w="291"/>
       </w:tblGrid>
       <w:tr>
         <w:trPr>
@@ -26139,29 +26709,7 @@
               </w:rPr>
               <w:t>Mean Runtime</w:t>
             </w:r>
-          </w:p>
-        </w:tc>
-        <w:tc>
-          <w:tcPr>
-            <w:tcW w:w="0" w:type="auto"/>
-            <w:tcBorders>
-              <w:top w:val="single" w:sz="6" w:space="0" w:color="000000"/>
-              <w:left w:val="single" w:sz="6" w:space="0" w:color="CCCCCC"/>
-              <w:bottom w:val="single" w:sz="6" w:space="0" w:color="000000"/>
-              <w:right w:val="single" w:sz="6" w:space="0" w:color="CCCCCC"/>
-            </w:tcBorders>
-            <w:shd w:val="clear" w:color="auto" w:fill="B7B7B7"/>
-            <w:tcMar>
-              <w:top w:w="30" w:type="dxa"/>
-              <w:left w:w="45" w:type="dxa"/>
-              <w:bottom w:w="30" w:type="dxa"/>
-              <w:right w:w="45" w:type="dxa"/>
-            </w:tcMar>
-            <w:vAlign w:val="center"/>
-            <w:hideMark/>
-          </w:tcPr>
-          <w:p>
-            <w:pPr>
+            <w:r>
               <w:rPr>
                 <w:rFonts w:ascii="Arial" w:eastAsia="Times New Roman" w:hAnsi="Arial" w:cs="Arial"/>
                 <w:b/>
@@ -26171,7 +26719,9 @@
                 <w:szCs w:val="12"/>
                 <w:lang w:eastAsia="ja-JP"/>
               </w:rPr>
-            </w:pPr>
+              <w:t xml:space="preserve"> (</w:t>
+            </w:r>
+            <w:proofErr w:type="spellStart"/>
             <w:r>
               <w:rPr>
                 <w:rFonts w:ascii="Arial" w:eastAsia="Times New Roman" w:hAnsi="Arial" w:cs="Arial"/>
@@ -26182,31 +26732,10 @@
                 <w:szCs w:val="12"/>
                 <w:lang w:eastAsia="ja-JP"/>
               </w:rPr>
-              <w:t>STDEV</w:t>
-            </w:r>
-          </w:p>
-        </w:tc>
-        <w:tc>
-          <w:tcPr>
-            <w:tcW w:w="0" w:type="auto"/>
-            <w:tcBorders>
-              <w:top w:val="single" w:sz="6" w:space="0" w:color="000000"/>
-              <w:left w:val="single" w:sz="6" w:space="0" w:color="CCCCCC"/>
-              <w:bottom w:val="single" w:sz="6" w:space="0" w:color="000000"/>
-              <w:right w:val="single" w:sz="6" w:space="0" w:color="CCCCCC"/>
-            </w:tcBorders>
-            <w:shd w:val="clear" w:color="auto" w:fill="B7B7B7"/>
-            <w:tcMar>
-              <w:top w:w="30" w:type="dxa"/>
-              <w:left w:w="45" w:type="dxa"/>
-              <w:bottom w:w="30" w:type="dxa"/>
-              <w:right w:w="45" w:type="dxa"/>
-            </w:tcMar>
-            <w:vAlign w:val="center"/>
-            <w:hideMark/>
-          </w:tcPr>
-          <w:p>
-            <w:pPr>
+              <w:t>ms</w:t>
+            </w:r>
+            <w:proofErr w:type="spellEnd"/>
+            <w:r>
               <w:rPr>
                 <w:rFonts w:ascii="Arial" w:eastAsia="Times New Roman" w:hAnsi="Arial" w:cs="Arial"/>
                 <w:b/>
@@ -26216,8 +26745,31 @@
                 <w:szCs w:val="12"/>
                 <w:lang w:eastAsia="ja-JP"/>
               </w:rPr>
-            </w:pPr>
-            <w:r>
+              <w:t>)</w:t>
+            </w:r>
+          </w:p>
+        </w:tc>
+        <w:tc>
+          <w:tcPr>
+            <w:tcW w:w="0" w:type="auto"/>
+            <w:tcBorders>
+              <w:top w:val="single" w:sz="6" w:space="0" w:color="000000"/>
+              <w:left w:val="single" w:sz="6" w:space="0" w:color="CCCCCC"/>
+              <w:bottom w:val="single" w:sz="6" w:space="0" w:color="000000"/>
+              <w:right w:val="single" w:sz="6" w:space="0" w:color="CCCCCC"/>
+            </w:tcBorders>
+            <w:shd w:val="clear" w:color="auto" w:fill="B7B7B7"/>
+            <w:tcMar>
+              <w:top w:w="30" w:type="dxa"/>
+              <w:left w:w="45" w:type="dxa"/>
+              <w:bottom w:w="30" w:type="dxa"/>
+              <w:right w:w="45" w:type="dxa"/>
+            </w:tcMar>
+            <w:vAlign w:val="center"/>
+            <w:hideMark/>
+          </w:tcPr>
+          <w:p>
+            <w:pPr>
               <w:rPr>
                 <w:rFonts w:ascii="Arial" w:eastAsia="Times New Roman" w:hAnsi="Arial" w:cs="Arial"/>
                 <w:b/>
@@ -26227,31 +26779,8 @@
                 <w:szCs w:val="12"/>
                 <w:lang w:eastAsia="ja-JP"/>
               </w:rPr>
-              <w:t>Training CV</w:t>
-            </w:r>
-          </w:p>
-        </w:tc>
-        <w:tc>
-          <w:tcPr>
-            <w:tcW w:w="0" w:type="auto"/>
-            <w:tcBorders>
-              <w:top w:val="single" w:sz="6" w:space="0" w:color="000000"/>
-              <w:left w:val="single" w:sz="6" w:space="0" w:color="CCCCCC"/>
-              <w:bottom w:val="single" w:sz="6" w:space="0" w:color="000000"/>
-              <w:right w:val="single" w:sz="6" w:space="0" w:color="CCCCCC"/>
-            </w:tcBorders>
-            <w:shd w:val="clear" w:color="auto" w:fill="B7B7B7"/>
-            <w:tcMar>
-              <w:top w:w="30" w:type="dxa"/>
-              <w:left w:w="45" w:type="dxa"/>
-              <w:bottom w:w="30" w:type="dxa"/>
-              <w:right w:w="45" w:type="dxa"/>
-            </w:tcMar>
-            <w:vAlign w:val="center"/>
-            <w:hideMark/>
-          </w:tcPr>
-          <w:p>
-            <w:pPr>
+            </w:pPr>
+            <w:r>
               <w:rPr>
                 <w:rFonts w:ascii="Arial" w:eastAsia="Times New Roman" w:hAnsi="Arial" w:cs="Arial"/>
                 <w:b/>
@@ -26261,8 +26790,11 @@
                 <w:szCs w:val="12"/>
                 <w:lang w:eastAsia="ja-JP"/>
               </w:rPr>
-            </w:pPr>
-            <w:r>
+              <w:t>STDEV</w:t>
+            </w:r>
+          </w:p>
+          <w:p>
+            <w:pPr>
               <w:rPr>
                 <w:rFonts w:ascii="Arial" w:eastAsia="Times New Roman" w:hAnsi="Arial" w:cs="Arial"/>
                 <w:b/>
@@ -26272,31 +26804,8 @@
                 <w:szCs w:val="12"/>
                 <w:lang w:eastAsia="ja-JP"/>
               </w:rPr>
-              <w:t>Test CV</w:t>
-            </w:r>
-          </w:p>
-        </w:tc>
-        <w:tc>
-          <w:tcPr>
-            <w:tcW w:w="0" w:type="auto"/>
-            <w:tcBorders>
-              <w:top w:val="single" w:sz="6" w:space="0" w:color="000000"/>
-              <w:left w:val="single" w:sz="6" w:space="0" w:color="CCCCCC"/>
-              <w:bottom w:val="single" w:sz="6" w:space="0" w:color="000000"/>
-              <w:right w:val="single" w:sz="6" w:space="0" w:color="CCCCCC"/>
-            </w:tcBorders>
-            <w:shd w:val="clear" w:color="auto" w:fill="B7B7B7"/>
-            <w:tcMar>
-              <w:top w:w="30" w:type="dxa"/>
-              <w:left w:w="45" w:type="dxa"/>
-              <w:bottom w:w="30" w:type="dxa"/>
-              <w:right w:w="45" w:type="dxa"/>
-            </w:tcMar>
-            <w:vAlign w:val="center"/>
-            <w:hideMark/>
-          </w:tcPr>
-          <w:p>
-            <w:pPr>
+            </w:pPr>
+            <w:r>
               <w:rPr>
                 <w:rFonts w:ascii="Arial" w:eastAsia="Times New Roman" w:hAnsi="Arial" w:cs="Arial"/>
                 <w:b/>
@@ -26306,7 +26815,9 @@
                 <w:szCs w:val="12"/>
                 <w:lang w:eastAsia="ja-JP"/>
               </w:rPr>
-            </w:pPr>
+              <w:t>(</w:t>
+            </w:r>
+            <w:proofErr w:type="spellStart"/>
             <w:r>
               <w:rPr>
                 <w:rFonts w:ascii="Arial" w:eastAsia="Times New Roman" w:hAnsi="Arial" w:cs="Arial"/>
@@ -26317,31 +26828,10 @@
                 <w:szCs w:val="12"/>
                 <w:lang w:eastAsia="ja-JP"/>
               </w:rPr>
-              <w:t>RMSE</w:t>
-            </w:r>
-          </w:p>
-        </w:tc>
-        <w:tc>
-          <w:tcPr>
-            <w:tcW w:w="0" w:type="auto"/>
-            <w:tcBorders>
-              <w:top w:val="single" w:sz="6" w:space="0" w:color="000000"/>
-              <w:left w:val="single" w:sz="6" w:space="0" w:color="CCCCCC"/>
-              <w:bottom w:val="single" w:sz="6" w:space="0" w:color="000000"/>
-              <w:right w:val="single" w:sz="6" w:space="0" w:color="CCCCCC"/>
-            </w:tcBorders>
-            <w:shd w:val="clear" w:color="auto" w:fill="B7B7B7"/>
-            <w:tcMar>
-              <w:top w:w="30" w:type="dxa"/>
-              <w:left w:w="45" w:type="dxa"/>
-              <w:bottom w:w="30" w:type="dxa"/>
-              <w:right w:w="45" w:type="dxa"/>
-            </w:tcMar>
-            <w:vAlign w:val="center"/>
-            <w:hideMark/>
-          </w:tcPr>
-          <w:p>
-            <w:pPr>
+              <w:t>ms</w:t>
+            </w:r>
+            <w:proofErr w:type="spellEnd"/>
+            <w:r>
               <w:rPr>
                 <w:rFonts w:ascii="Arial" w:eastAsia="Times New Roman" w:hAnsi="Arial" w:cs="Arial"/>
                 <w:b/>
@@ -26351,8 +26841,31 @@
                 <w:szCs w:val="12"/>
                 <w:lang w:eastAsia="ja-JP"/>
               </w:rPr>
-            </w:pPr>
-            <w:r>
+              <w:t>)</w:t>
+            </w:r>
+          </w:p>
+        </w:tc>
+        <w:tc>
+          <w:tcPr>
+            <w:tcW w:w="0" w:type="auto"/>
+            <w:tcBorders>
+              <w:top w:val="single" w:sz="6" w:space="0" w:color="000000"/>
+              <w:left w:val="single" w:sz="6" w:space="0" w:color="CCCCCC"/>
+              <w:bottom w:val="single" w:sz="6" w:space="0" w:color="000000"/>
+              <w:right w:val="single" w:sz="6" w:space="0" w:color="CCCCCC"/>
+            </w:tcBorders>
+            <w:shd w:val="clear" w:color="auto" w:fill="B7B7B7"/>
+            <w:tcMar>
+              <w:top w:w="30" w:type="dxa"/>
+              <w:left w:w="45" w:type="dxa"/>
+              <w:bottom w:w="30" w:type="dxa"/>
+              <w:right w:w="45" w:type="dxa"/>
+            </w:tcMar>
+            <w:vAlign w:val="center"/>
+            <w:hideMark/>
+          </w:tcPr>
+          <w:p>
+            <w:pPr>
               <w:rPr>
                 <w:rFonts w:ascii="Arial" w:eastAsia="Times New Roman" w:hAnsi="Arial" w:cs="Arial"/>
                 <w:b/>
@@ -26362,31 +26875,8 @@
                 <w:szCs w:val="12"/>
                 <w:lang w:eastAsia="ja-JP"/>
               </w:rPr>
-              <w:t>MAE</w:t>
-            </w:r>
-          </w:p>
-        </w:tc>
-        <w:tc>
-          <w:tcPr>
-            <w:tcW w:w="0" w:type="auto"/>
-            <w:tcBorders>
-              <w:top w:val="single" w:sz="6" w:space="0" w:color="000000"/>
-              <w:left w:val="single" w:sz="6" w:space="0" w:color="CCCCCC"/>
-              <w:bottom w:val="single" w:sz="6" w:space="0" w:color="000000"/>
-              <w:right w:val="single" w:sz="6" w:space="0" w:color="CCCCCC"/>
-            </w:tcBorders>
-            <w:shd w:val="clear" w:color="auto" w:fill="B7B7B7"/>
-            <w:tcMar>
-              <w:top w:w="30" w:type="dxa"/>
-              <w:left w:w="45" w:type="dxa"/>
-              <w:bottom w:w="30" w:type="dxa"/>
-              <w:right w:w="45" w:type="dxa"/>
-            </w:tcMar>
-            <w:vAlign w:val="center"/>
-            <w:hideMark/>
-          </w:tcPr>
-          <w:p>
-            <w:pPr>
+            </w:pPr>
+            <w:r>
               <w:rPr>
                 <w:rFonts w:ascii="Arial" w:eastAsia="Times New Roman" w:hAnsi="Arial" w:cs="Arial"/>
                 <w:b/>
@@ -26396,8 +26886,31 @@
                 <w:szCs w:val="12"/>
                 <w:lang w:eastAsia="ja-JP"/>
               </w:rPr>
-            </w:pPr>
-            <w:r>
+              <w:t>Training CV</w:t>
+            </w:r>
+          </w:p>
+        </w:tc>
+        <w:tc>
+          <w:tcPr>
+            <w:tcW w:w="0" w:type="auto"/>
+            <w:tcBorders>
+              <w:top w:val="single" w:sz="6" w:space="0" w:color="000000"/>
+              <w:left w:val="single" w:sz="6" w:space="0" w:color="CCCCCC"/>
+              <w:bottom w:val="single" w:sz="6" w:space="0" w:color="000000"/>
+              <w:right w:val="single" w:sz="6" w:space="0" w:color="CCCCCC"/>
+            </w:tcBorders>
+            <w:shd w:val="clear" w:color="auto" w:fill="B7B7B7"/>
+            <w:tcMar>
+              <w:top w:w="30" w:type="dxa"/>
+              <w:left w:w="45" w:type="dxa"/>
+              <w:bottom w:w="30" w:type="dxa"/>
+              <w:right w:w="45" w:type="dxa"/>
+            </w:tcMar>
+            <w:vAlign w:val="center"/>
+            <w:hideMark/>
+          </w:tcPr>
+          <w:p>
+            <w:pPr>
               <w:rPr>
                 <w:rFonts w:ascii="Arial" w:eastAsia="Times New Roman" w:hAnsi="Arial" w:cs="Arial"/>
                 <w:b/>
@@ -26407,6 +26920,254 @@
                 <w:szCs w:val="12"/>
                 <w:lang w:eastAsia="ja-JP"/>
               </w:rPr>
+            </w:pPr>
+            <w:r>
+              <w:rPr>
+                <w:rFonts w:ascii="Arial" w:eastAsia="Times New Roman" w:hAnsi="Arial" w:cs="Arial"/>
+                <w:b/>
+                <w:bCs/>
+                <w:color w:val="000000"/>
+                <w:sz w:val="12"/>
+                <w:szCs w:val="12"/>
+                <w:lang w:eastAsia="ja-JP"/>
+              </w:rPr>
+              <w:t>Test CV</w:t>
+            </w:r>
+          </w:p>
+        </w:tc>
+        <w:tc>
+          <w:tcPr>
+            <w:tcW w:w="0" w:type="auto"/>
+            <w:tcBorders>
+              <w:top w:val="single" w:sz="6" w:space="0" w:color="000000"/>
+              <w:left w:val="single" w:sz="6" w:space="0" w:color="CCCCCC"/>
+              <w:bottom w:val="single" w:sz="6" w:space="0" w:color="000000"/>
+              <w:right w:val="single" w:sz="6" w:space="0" w:color="CCCCCC"/>
+            </w:tcBorders>
+            <w:shd w:val="clear" w:color="auto" w:fill="B7B7B7"/>
+            <w:tcMar>
+              <w:top w:w="30" w:type="dxa"/>
+              <w:left w:w="45" w:type="dxa"/>
+              <w:bottom w:w="30" w:type="dxa"/>
+              <w:right w:w="45" w:type="dxa"/>
+            </w:tcMar>
+            <w:vAlign w:val="center"/>
+            <w:hideMark/>
+          </w:tcPr>
+          <w:p>
+            <w:pPr>
+              <w:rPr>
+                <w:rFonts w:ascii="Arial" w:eastAsia="Times New Roman" w:hAnsi="Arial" w:cs="Arial"/>
+                <w:b/>
+                <w:bCs/>
+                <w:color w:val="000000"/>
+                <w:sz w:val="12"/>
+                <w:szCs w:val="12"/>
+                <w:lang w:eastAsia="ja-JP"/>
+              </w:rPr>
+            </w:pPr>
+            <w:r>
+              <w:rPr>
+                <w:rFonts w:ascii="Arial" w:eastAsia="Times New Roman" w:hAnsi="Arial" w:cs="Arial"/>
+                <w:b/>
+                <w:bCs/>
+                <w:color w:val="000000"/>
+                <w:sz w:val="12"/>
+                <w:szCs w:val="12"/>
+                <w:lang w:eastAsia="ja-JP"/>
+              </w:rPr>
+              <w:t>RMSE</w:t>
+            </w:r>
+          </w:p>
+          <w:p>
+            <w:pPr>
+              <w:rPr>
+                <w:rFonts w:ascii="Arial" w:eastAsia="Times New Roman" w:hAnsi="Arial" w:cs="Arial"/>
+                <w:b/>
+                <w:bCs/>
+                <w:color w:val="000000"/>
+                <w:sz w:val="12"/>
+                <w:szCs w:val="12"/>
+                <w:lang w:eastAsia="ja-JP"/>
+              </w:rPr>
+            </w:pPr>
+            <w:r>
+              <w:rPr>
+                <w:rFonts w:ascii="Arial" w:eastAsia="Times New Roman" w:hAnsi="Arial" w:cs="Arial"/>
+                <w:b/>
+                <w:bCs/>
+                <w:color w:val="000000"/>
+                <w:sz w:val="12"/>
+                <w:szCs w:val="12"/>
+                <w:lang w:eastAsia="ja-JP"/>
+              </w:rPr>
+              <w:t>(</w:t>
+            </w:r>
+            <w:proofErr w:type="spellStart"/>
+            <w:r>
+              <w:rPr>
+                <w:rFonts w:ascii="Arial" w:eastAsia="Times New Roman" w:hAnsi="Arial" w:cs="Arial"/>
+                <w:b/>
+                <w:bCs/>
+                <w:color w:val="000000"/>
+                <w:sz w:val="12"/>
+                <w:szCs w:val="12"/>
+                <w:lang w:eastAsia="ja-JP"/>
+              </w:rPr>
+              <w:t>ms</w:t>
+            </w:r>
+            <w:proofErr w:type="spellEnd"/>
+            <w:r>
+              <w:rPr>
+                <w:rFonts w:ascii="Arial" w:eastAsia="Times New Roman" w:hAnsi="Arial" w:cs="Arial"/>
+                <w:b/>
+                <w:bCs/>
+                <w:color w:val="000000"/>
+                <w:sz w:val="12"/>
+                <w:szCs w:val="12"/>
+                <w:lang w:eastAsia="ja-JP"/>
+              </w:rPr>
+              <w:t>)</w:t>
+            </w:r>
+          </w:p>
+        </w:tc>
+        <w:tc>
+          <w:tcPr>
+            <w:tcW w:w="0" w:type="auto"/>
+            <w:tcBorders>
+              <w:top w:val="single" w:sz="6" w:space="0" w:color="000000"/>
+              <w:left w:val="single" w:sz="6" w:space="0" w:color="CCCCCC"/>
+              <w:bottom w:val="single" w:sz="6" w:space="0" w:color="000000"/>
+              <w:right w:val="single" w:sz="6" w:space="0" w:color="CCCCCC"/>
+            </w:tcBorders>
+            <w:shd w:val="clear" w:color="auto" w:fill="B7B7B7"/>
+            <w:tcMar>
+              <w:top w:w="30" w:type="dxa"/>
+              <w:left w:w="45" w:type="dxa"/>
+              <w:bottom w:w="30" w:type="dxa"/>
+              <w:right w:w="45" w:type="dxa"/>
+            </w:tcMar>
+            <w:vAlign w:val="center"/>
+            <w:hideMark/>
+          </w:tcPr>
+          <w:p>
+            <w:pPr>
+              <w:rPr>
+                <w:rFonts w:ascii="Arial" w:eastAsia="Times New Roman" w:hAnsi="Arial" w:cs="Arial"/>
+                <w:b/>
+                <w:bCs/>
+                <w:color w:val="000000"/>
+                <w:sz w:val="12"/>
+                <w:szCs w:val="12"/>
+                <w:lang w:eastAsia="ja-JP"/>
+              </w:rPr>
+            </w:pPr>
+            <w:r>
+              <w:rPr>
+                <w:rFonts w:ascii="Arial" w:eastAsia="Times New Roman" w:hAnsi="Arial" w:cs="Arial"/>
+                <w:b/>
+                <w:bCs/>
+                <w:color w:val="000000"/>
+                <w:sz w:val="12"/>
+                <w:szCs w:val="12"/>
+                <w:lang w:eastAsia="ja-JP"/>
+              </w:rPr>
+              <w:t>MAE</w:t>
+            </w:r>
+          </w:p>
+          <w:p>
+            <w:pPr>
+              <w:rPr>
+                <w:rFonts w:ascii="Arial" w:eastAsia="Times New Roman" w:hAnsi="Arial" w:cs="Arial"/>
+                <w:b/>
+                <w:bCs/>
+                <w:color w:val="000000"/>
+                <w:sz w:val="12"/>
+                <w:szCs w:val="12"/>
+                <w:lang w:eastAsia="ja-JP"/>
+              </w:rPr>
+            </w:pPr>
+            <w:r>
+              <w:rPr>
+                <w:rFonts w:ascii="Arial" w:eastAsia="Times New Roman" w:hAnsi="Arial" w:cs="Arial"/>
+                <w:b/>
+                <w:bCs/>
+                <w:color w:val="000000"/>
+                <w:sz w:val="12"/>
+                <w:szCs w:val="12"/>
+                <w:lang w:eastAsia="ja-JP"/>
+              </w:rPr>
+              <w:t>(</w:t>
+            </w:r>
+            <w:proofErr w:type="spellStart"/>
+            <w:r>
+              <w:rPr>
+                <w:rFonts w:ascii="Arial" w:eastAsia="Times New Roman" w:hAnsi="Arial" w:cs="Arial"/>
+                <w:b/>
+                <w:bCs/>
+                <w:color w:val="000000"/>
+                <w:sz w:val="12"/>
+                <w:szCs w:val="12"/>
+                <w:lang w:eastAsia="ja-JP"/>
+              </w:rPr>
+              <w:t>ms</w:t>
+            </w:r>
+            <w:proofErr w:type="spellEnd"/>
+            <w:r>
+              <w:rPr>
+                <w:rFonts w:ascii="Arial" w:eastAsia="Times New Roman" w:hAnsi="Arial" w:cs="Arial"/>
+                <w:b/>
+                <w:bCs/>
+                <w:color w:val="000000"/>
+                <w:sz w:val="12"/>
+                <w:szCs w:val="12"/>
+                <w:lang w:eastAsia="ja-JP"/>
+              </w:rPr>
+              <w:t>)</w:t>
+            </w:r>
+          </w:p>
+        </w:tc>
+        <w:tc>
+          <w:tcPr>
+            <w:tcW w:w="0" w:type="auto"/>
+            <w:tcBorders>
+              <w:top w:val="single" w:sz="6" w:space="0" w:color="000000"/>
+              <w:left w:val="single" w:sz="6" w:space="0" w:color="CCCCCC"/>
+              <w:bottom w:val="single" w:sz="6" w:space="0" w:color="000000"/>
+              <w:right w:val="single" w:sz="6" w:space="0" w:color="CCCCCC"/>
+            </w:tcBorders>
+            <w:shd w:val="clear" w:color="auto" w:fill="B7B7B7"/>
+            <w:tcMar>
+              <w:top w:w="30" w:type="dxa"/>
+              <w:left w:w="45" w:type="dxa"/>
+              <w:bottom w:w="30" w:type="dxa"/>
+              <w:right w:w="45" w:type="dxa"/>
+            </w:tcMar>
+            <w:vAlign w:val="center"/>
+            <w:hideMark/>
+          </w:tcPr>
+          <w:p>
+            <w:pPr>
+              <w:rPr>
+                <w:rFonts w:ascii="Arial" w:eastAsia="Times New Roman" w:hAnsi="Arial" w:cs="Arial"/>
+                <w:b/>
+                <w:bCs/>
+                <w:color w:val="000000"/>
+                <w:sz w:val="12"/>
+                <w:szCs w:val="12"/>
+                <w:lang w:eastAsia="ja-JP"/>
+              </w:rPr>
+            </w:pPr>
+            <w:r>
+              <w:rPr>
+                <w:rFonts w:ascii="Arial" w:eastAsia="Times New Roman" w:hAnsi="Arial" w:cs="Arial"/>
+                <w:b/>
+                <w:bCs/>
+                <w:color w:val="000000"/>
+                <w:sz w:val="12"/>
+                <w:szCs w:val="12"/>
+                <w:lang w:eastAsia="ja-JP"/>
+              </w:rPr>
               <w:t>MAPE</w:t>
             </w:r>
           </w:p>
@@ -26452,7 +27213,7 @@
                 <w:szCs w:val="12"/>
                 <w:lang w:eastAsia="ja-JP"/>
               </w:rPr>
-              <w:t>DOF</w:t>
+              <w:t>df</w:t>
             </w:r>
           </w:p>
         </w:tc>
@@ -31962,14 +32723,39 @@
     </w:tbl>
     <w:p>
       <w:pPr>
-        <w:ind w:firstLine="288"/>
         <w:jc w:val="both"/>
         <w:rPr>
+          <w:b/>
+          <w:bCs/>
           <w:color w:val="000000" w:themeColor="text1"/>
-          <w:sz w:val="14"/>
-          <w:szCs w:val="14"/>
+          <w:sz w:val="16"/>
+          <w:szCs w:val="16"/>
         </w:rPr>
       </w:pPr>
+    </w:p>
+    <w:p>
+      <w:pPr>
+        <w:jc w:val="both"/>
+        <w:rPr>
+          <w:b/>
+          <w:bCs/>
+          <w:color w:val="000000" w:themeColor="text1"/>
+          <w:sz w:val="16"/>
+          <w:szCs w:val="16"/>
+        </w:rPr>
+      </w:pPr>
+      <w:bookmarkStart w:id="0" w:name="_GoBack"/>
+      <w:bookmarkEnd w:id="0"/>
+      <w:r>
+        <w:rPr>
+          <w:b/>
+          <w:bCs/>
+          <w:color w:val="000000" w:themeColor="text1"/>
+          <w:sz w:val="16"/>
+          <w:szCs w:val="16"/>
+        </w:rPr>
+        <w:t>Legend:</w:t>
+      </w:r>
     </w:p>
     <w:p>
       <w:pPr>
@@ -31980,6 +32766,180 @@
           <w:szCs w:val="16"/>
         </w:rPr>
       </w:pPr>
+      <w:r>
+        <w:rPr>
+          <w:color w:val="000000" w:themeColor="text1"/>
+          <w:sz w:val="16"/>
+          <w:szCs w:val="16"/>
+        </w:rPr>
+        <w:t xml:space="preserve">Mean Runtime – Average runtime for workload in </w:t>
+      </w:r>
+      <w:proofErr w:type="spellStart"/>
+      <w:r>
+        <w:rPr>
+          <w:color w:val="000000" w:themeColor="text1"/>
+          <w:sz w:val="16"/>
+          <w:szCs w:val="16"/>
+        </w:rPr>
+        <w:t>ms</w:t>
+      </w:r>
+      <w:proofErr w:type="spellEnd"/>
+    </w:p>
+    <w:p>
+      <w:pPr>
+        <w:jc w:val="both"/>
+        <w:rPr>
+          <w:color w:val="000000" w:themeColor="text1"/>
+          <w:sz w:val="16"/>
+          <w:szCs w:val="16"/>
+        </w:rPr>
+      </w:pPr>
+      <w:r>
+        <w:rPr>
+          <w:color w:val="000000" w:themeColor="text1"/>
+          <w:sz w:val="16"/>
+          <w:szCs w:val="16"/>
+        </w:rPr>
+        <w:t xml:space="preserve">STDEV – Standard deviation of workload in </w:t>
+      </w:r>
+      <w:proofErr w:type="spellStart"/>
+      <w:r>
+        <w:rPr>
+          <w:color w:val="000000" w:themeColor="text1"/>
+          <w:sz w:val="16"/>
+          <w:szCs w:val="16"/>
+        </w:rPr>
+        <w:t>ms</w:t>
+      </w:r>
+      <w:proofErr w:type="spellEnd"/>
+    </w:p>
+    <w:p>
+      <w:pPr>
+        <w:jc w:val="both"/>
+        <w:rPr>
+          <w:color w:val="000000" w:themeColor="text1"/>
+          <w:sz w:val="16"/>
+          <w:szCs w:val="16"/>
+        </w:rPr>
+      </w:pPr>
+      <w:r>
+        <w:rPr>
+          <w:color w:val="000000" w:themeColor="text1"/>
+          <w:sz w:val="16"/>
+          <w:szCs w:val="16"/>
+        </w:rPr>
+        <w:t>Training CV – Coefficient of Variation for training dataset</w:t>
+      </w:r>
+    </w:p>
+    <w:p>
+      <w:pPr>
+        <w:jc w:val="both"/>
+        <w:rPr>
+          <w:color w:val="000000" w:themeColor="text1"/>
+          <w:sz w:val="16"/>
+          <w:szCs w:val="16"/>
+        </w:rPr>
+      </w:pPr>
+      <w:r>
+        <w:rPr>
+          <w:color w:val="000000" w:themeColor="text1"/>
+          <w:sz w:val="16"/>
+          <w:szCs w:val="16"/>
+        </w:rPr>
+        <w:t>Test CV – Coefficient of Variation for test dataset</w:t>
+      </w:r>
+    </w:p>
+    <w:p>
+      <w:pPr>
+        <w:jc w:val="both"/>
+        <w:rPr>
+          <w:color w:val="000000" w:themeColor="text1"/>
+          <w:sz w:val="16"/>
+          <w:szCs w:val="16"/>
+        </w:rPr>
+      </w:pPr>
+      <w:r>
+        <w:rPr>
+          <w:color w:val="000000" w:themeColor="text1"/>
+          <w:sz w:val="16"/>
+          <w:szCs w:val="16"/>
+        </w:rPr>
+        <w:t xml:space="preserve">RMSE – Root Mean Squared Error in </w:t>
+      </w:r>
+      <w:proofErr w:type="spellStart"/>
+      <w:r>
+        <w:rPr>
+          <w:color w:val="000000" w:themeColor="text1"/>
+          <w:sz w:val="16"/>
+          <w:szCs w:val="16"/>
+        </w:rPr>
+        <w:t>ms</w:t>
+      </w:r>
+      <w:proofErr w:type="spellEnd"/>
+    </w:p>
+    <w:p>
+      <w:pPr>
+        <w:jc w:val="both"/>
+        <w:rPr>
+          <w:color w:val="000000" w:themeColor="text1"/>
+          <w:sz w:val="16"/>
+          <w:szCs w:val="16"/>
+        </w:rPr>
+      </w:pPr>
+      <w:r>
+        <w:rPr>
+          <w:color w:val="000000" w:themeColor="text1"/>
+          <w:sz w:val="16"/>
+          <w:szCs w:val="16"/>
+        </w:rPr>
+        <w:t xml:space="preserve">MAE – Mean Absolute Error in </w:t>
+      </w:r>
+      <w:proofErr w:type="spellStart"/>
+      <w:r>
+        <w:rPr>
+          <w:color w:val="000000" w:themeColor="text1"/>
+          <w:sz w:val="16"/>
+          <w:szCs w:val="16"/>
+        </w:rPr>
+        <w:t>ms</w:t>
+      </w:r>
+      <w:proofErr w:type="spellEnd"/>
+    </w:p>
+    <w:p>
+      <w:pPr>
+        <w:jc w:val="both"/>
+        <w:rPr>
+          <w:color w:val="000000" w:themeColor="text1"/>
+          <w:sz w:val="16"/>
+          <w:szCs w:val="16"/>
+        </w:rPr>
+      </w:pPr>
+      <w:r>
+        <w:rPr>
+          <w:color w:val="000000" w:themeColor="text1"/>
+          <w:sz w:val="16"/>
+          <w:szCs w:val="16"/>
+        </w:rPr>
+        <w:t>MAPE – Mean Absolute Percent Error</w:t>
+      </w:r>
+    </w:p>
+    <w:p>
+      <w:pPr>
+        <w:jc w:val="both"/>
+        <w:rPr>
+          <w:color w:val="000000" w:themeColor="text1"/>
+          <w:sz w:val="16"/>
+          <w:szCs w:val="16"/>
+        </w:rPr>
+      </w:pPr>
+      <w:r>
+        <w:rPr>
+          <w:color w:val="000000" w:themeColor="text1"/>
+          <w:sz w:val="16"/>
+          <w:szCs w:val="16"/>
+        </w:rPr>
+        <w:t>df – Degrees of Freedom</w:t>
+      </w:r>
     </w:p>
     <w:sectPr>
       <w:type w:val="continuous"/>
@@ -34863,7 +35823,7 @@
 </file>
 
 <file path=customXml/itemProps1.xml><?xml version="1.0" encoding="utf-8"?>
-<ds:datastoreItem xmlns:ds="http://schemas.openxmlformats.org/officeDocument/2006/customXml" ds:itemID="{EA4AA100-3C17-0C49-91F8-8B7A68B20D1E}">
+<ds:datastoreItem xmlns:ds="http://schemas.openxmlformats.org/officeDocument/2006/customXml" ds:itemID="{9D5CCBB2-2EC5-994D-9EA8-9F04B6734ACB}">
   <ds:schemaRefs>
     <ds:schemaRef ds:uri="http://schemas.openxmlformats.org/officeDocument/2006/bibliography"/>
   </ds:schemaRefs>

</xml_diff>

<commit_message>
Added extended legend to the perfmodel pdf
</commit_message>
<xml_diff>
--- a/perfmodel.docx
+++ b/perfmodel.docx
@@ -32744,8 +32744,6 @@
           <w:szCs w:val="16"/>
         </w:rPr>
       </w:pPr>
-      <w:bookmarkStart w:id="0" w:name="_GoBack"/>
-      <w:bookmarkEnd w:id="0"/>
       <w:r>
         <w:rPr>
           <w:b/>
@@ -32756,6 +32754,8 @@
         </w:rPr>
         <w:t>Legend:</w:t>
       </w:r>
+      <w:bookmarkStart w:id="0" w:name="_GoBack"/>
+      <w:bookmarkEnd w:id="0"/>
     </w:p>
     <w:p>
       <w:pPr>
@@ -32940,6 +32940,1430 @@
         </w:rPr>
         <w:t>df – Degrees of Freedom</w:t>
       </w:r>
+    </w:p>
+    <w:p>
+      <w:pPr>
+        <w:jc w:val="both"/>
+        <w:rPr>
+          <w:color w:val="000000" w:themeColor="text1"/>
+          <w:sz w:val="16"/>
+          <w:szCs w:val="16"/>
+        </w:rPr>
+      </w:pPr>
+    </w:p>
+    <w:tbl>
+      <w:tblPr>
+        <w:tblW w:w="5042" w:type="dxa"/>
+        <w:jc w:val="center"/>
+        <w:tblLayout w:type="fixed"/>
+        <w:tblLook w:val="0000" w:firstRow="0" w:lastRow="0" w:firstColumn="0" w:lastColumn="0" w:noHBand="0" w:noVBand="0"/>
+      </w:tblPr>
+      <w:tblGrid>
+        <w:gridCol w:w="900"/>
+        <w:gridCol w:w="2612"/>
+        <w:gridCol w:w="900"/>
+        <w:gridCol w:w="630"/>
+      </w:tblGrid>
+      <w:tr>
+        <w:trPr>
+          <w:trHeight w:val="216"/>
+          <w:tblHeader/>
+          <w:jc w:val="center"/>
+        </w:trPr>
+        <w:tc>
+          <w:tcPr>
+            <w:tcW w:w="900" w:type="dxa"/>
+            <w:tcBorders>
+              <w:top w:val="single" w:sz="1" w:space="0" w:color="000000"/>
+              <w:left w:val="single" w:sz="1" w:space="0" w:color="000000"/>
+              <w:bottom w:val="single" w:sz="1" w:space="0" w:color="000000"/>
+            </w:tcBorders>
+            <w:shd w:val="clear" w:color="auto" w:fill="auto"/>
+            <w:tcMar>
+              <w:left w:w="22" w:type="dxa"/>
+              <w:right w:w="22" w:type="dxa"/>
+            </w:tcMar>
+            <w:vAlign w:val="center"/>
+          </w:tcPr>
+          <w:p>
+            <w:pPr>
+              <w:pStyle w:val="tablecolhead"/>
+              <w:snapToGrid w:val="0"/>
+              <w:rPr>
+                <w:rFonts w:ascii="Arial" w:hAnsi="Arial" w:cs="Arial"/>
+                <w:sz w:val="14"/>
+                <w:szCs w:val="14"/>
+              </w:rPr>
+            </w:pPr>
+            <w:r>
+              <w:rPr>
+                <w:rFonts w:ascii="Arial" w:hAnsi="Arial" w:cs="Arial"/>
+                <w:sz w:val="14"/>
+                <w:szCs w:val="14"/>
+              </w:rPr>
+              <w:t>Platform</w:t>
+            </w:r>
+          </w:p>
+        </w:tc>
+        <w:tc>
+          <w:tcPr>
+            <w:tcW w:w="2612" w:type="dxa"/>
+            <w:tcBorders>
+              <w:top w:val="single" w:sz="1" w:space="0" w:color="000000"/>
+              <w:left w:val="single" w:sz="1" w:space="0" w:color="000000"/>
+              <w:bottom w:val="single" w:sz="1" w:space="0" w:color="000000"/>
+              <w:right w:val="single" w:sz="1" w:space="0" w:color="000000"/>
+            </w:tcBorders>
+            <w:shd w:val="clear" w:color="auto" w:fill="auto"/>
+            <w:tcMar>
+              <w:left w:w="22" w:type="dxa"/>
+              <w:right w:w="22" w:type="dxa"/>
+            </w:tcMar>
+            <w:vAlign w:val="center"/>
+          </w:tcPr>
+          <w:p>
+            <w:pPr>
+              <w:pStyle w:val="tablecolhead"/>
+              <w:snapToGrid w:val="0"/>
+              <w:rPr>
+                <w:rFonts w:ascii="Arial" w:hAnsi="Arial" w:cs="Arial"/>
+                <w:sz w:val="14"/>
+                <w:szCs w:val="14"/>
+              </w:rPr>
+            </w:pPr>
+            <w:r>
+              <w:rPr>
+                <w:rFonts w:ascii="Arial" w:hAnsi="Arial" w:cs="Arial"/>
+                <w:sz w:val="14"/>
+                <w:szCs w:val="14"/>
+              </w:rPr>
+              <w:t xml:space="preserve">Intel Xeon CPU </w:t>
+            </w:r>
+          </w:p>
+        </w:tc>
+        <w:tc>
+          <w:tcPr>
+            <w:tcW w:w="900" w:type="dxa"/>
+            <w:tcBorders>
+              <w:top w:val="single" w:sz="1" w:space="0" w:color="000000"/>
+              <w:left w:val="single" w:sz="1" w:space="0" w:color="000000"/>
+              <w:bottom w:val="single" w:sz="1" w:space="0" w:color="000000"/>
+              <w:right w:val="single" w:sz="1" w:space="0" w:color="000000"/>
+            </w:tcBorders>
+            <w:vAlign w:val="center"/>
+          </w:tcPr>
+          <w:p>
+            <w:pPr>
+              <w:pStyle w:val="tablecolhead"/>
+              <w:snapToGrid w:val="0"/>
+              <w:rPr>
+                <w:rFonts w:ascii="Arial" w:hAnsi="Arial" w:cs="Arial"/>
+                <w:sz w:val="14"/>
+                <w:szCs w:val="14"/>
+              </w:rPr>
+            </w:pPr>
+            <w:r>
+              <w:rPr>
+                <w:rFonts w:ascii="Arial" w:hAnsi="Arial" w:cs="Arial"/>
+                <w:sz w:val="14"/>
+                <w:szCs w:val="14"/>
+              </w:rPr>
+              <w:t>VM</w:t>
+            </w:r>
+          </w:p>
+        </w:tc>
+        <w:tc>
+          <w:tcPr>
+            <w:tcW w:w="630" w:type="dxa"/>
+            <w:tcBorders>
+              <w:top w:val="single" w:sz="1" w:space="0" w:color="000000"/>
+              <w:left w:val="single" w:sz="1" w:space="0" w:color="000000"/>
+              <w:bottom w:val="single" w:sz="1" w:space="0" w:color="000000"/>
+              <w:right w:val="single" w:sz="1" w:space="0" w:color="000000"/>
+            </w:tcBorders>
+            <w:vAlign w:val="center"/>
+          </w:tcPr>
+          <w:p>
+            <w:pPr>
+              <w:pStyle w:val="tablecolhead"/>
+              <w:snapToGrid w:val="0"/>
+              <w:rPr>
+                <w:rFonts w:ascii="Arial" w:hAnsi="Arial" w:cs="Arial"/>
+                <w:sz w:val="14"/>
+                <w:szCs w:val="14"/>
+              </w:rPr>
+            </w:pPr>
+            <w:r>
+              <w:rPr>
+                <w:rFonts w:ascii="Arial" w:hAnsi="Arial" w:cs="Arial"/>
+                <w:sz w:val="14"/>
+                <w:szCs w:val="14"/>
+              </w:rPr>
+              <w:t>Alias</w:t>
+            </w:r>
+          </w:p>
+        </w:tc>
+      </w:tr>
+      <w:tr>
+        <w:trPr>
+          <w:trHeight w:val="216"/>
+          <w:jc w:val="center"/>
+        </w:trPr>
+        <w:tc>
+          <w:tcPr>
+            <w:tcW w:w="900" w:type="dxa"/>
+            <w:tcBorders>
+              <w:top w:val="single" w:sz="2" w:space="0" w:color="000000"/>
+              <w:left w:val="single" w:sz="2" w:space="0" w:color="000000"/>
+              <w:bottom w:val="single" w:sz="2" w:space="0" w:color="000000"/>
+              <w:right w:val="single" w:sz="2" w:space="0" w:color="000000"/>
+            </w:tcBorders>
+            <w:shd w:val="clear" w:color="auto" w:fill="auto"/>
+            <w:tcMar>
+              <w:left w:w="22" w:type="dxa"/>
+              <w:right w:w="22" w:type="dxa"/>
+            </w:tcMar>
+            <w:vAlign w:val="center"/>
+          </w:tcPr>
+          <w:p>
+            <w:pPr>
+              <w:pStyle w:val="tablecopy"/>
+              <w:snapToGrid w:val="0"/>
+              <w:jc w:val="center"/>
+              <w:rPr>
+                <w:rFonts w:ascii="Arial" w:hAnsi="Arial" w:cs="Arial"/>
+                <w:sz w:val="14"/>
+                <w:szCs w:val="14"/>
+              </w:rPr>
+            </w:pPr>
+            <w:r>
+              <w:rPr>
+                <w:rFonts w:ascii="Arial" w:hAnsi="Arial" w:cs="Arial"/>
+                <w:sz w:val="14"/>
+                <w:szCs w:val="14"/>
+              </w:rPr>
+              <w:t>AWS</w:t>
+            </w:r>
+          </w:p>
+        </w:tc>
+        <w:tc>
+          <w:tcPr>
+            <w:tcW w:w="2612" w:type="dxa"/>
+            <w:tcBorders>
+              <w:top w:val="single" w:sz="2" w:space="0" w:color="000000"/>
+              <w:left w:val="single" w:sz="2" w:space="0" w:color="000000"/>
+              <w:bottom w:val="single" w:sz="2" w:space="0" w:color="000000"/>
+              <w:right w:val="single" w:sz="2" w:space="0" w:color="000000"/>
+            </w:tcBorders>
+            <w:shd w:val="clear" w:color="auto" w:fill="auto"/>
+            <w:tcMar>
+              <w:left w:w="22" w:type="dxa"/>
+              <w:right w:w="22" w:type="dxa"/>
+            </w:tcMar>
+            <w:vAlign w:val="center"/>
+          </w:tcPr>
+          <w:p>
+            <w:pPr>
+              <w:pStyle w:val="tablecopy"/>
+              <w:snapToGrid w:val="0"/>
+              <w:jc w:val="center"/>
+              <w:rPr>
+                <w:rFonts w:ascii="Arial" w:hAnsi="Arial" w:cs="Arial"/>
+                <w:sz w:val="14"/>
+                <w:szCs w:val="14"/>
+              </w:rPr>
+            </w:pPr>
+            <w:r>
+              <w:rPr>
+                <w:rFonts w:ascii="Arial" w:hAnsi="Arial" w:cs="Arial"/>
+                <w:sz w:val="14"/>
+                <w:szCs w:val="14"/>
+              </w:rPr>
+              <w:t>E5</w:t>
+            </w:r>
+            <w:r>
+              <w:rPr>
+                <w:rFonts w:ascii="Arial" w:hAnsi="Arial" w:cs="Arial"/>
+                <w:sz w:val="14"/>
+                <w:szCs w:val="14"/>
+              </w:rPr>
+              <w:t>-</w:t>
+            </w:r>
+            <w:r>
+              <w:rPr>
+                <w:rFonts w:ascii="Arial" w:hAnsi="Arial" w:cs="Arial"/>
+                <w:sz w:val="14"/>
+                <w:szCs w:val="14"/>
+              </w:rPr>
+              <w:t>2680v2</w:t>
+            </w:r>
+            <w:r>
+              <w:rPr>
+                <w:rFonts w:ascii="Arial" w:hAnsi="Arial" w:cs="Arial"/>
+                <w:sz w:val="14"/>
+                <w:szCs w:val="14"/>
+              </w:rPr>
+              <w:t xml:space="preserve"> </w:t>
+            </w:r>
+            <w:r>
+              <w:rPr>
+                <w:rFonts w:ascii="Arial" w:hAnsi="Arial" w:cs="Arial"/>
+                <w:sz w:val="14"/>
+                <w:szCs w:val="14"/>
+              </w:rPr>
+              <w:t>@</w:t>
+            </w:r>
+            <w:r>
+              <w:rPr>
+                <w:rFonts w:ascii="Arial" w:hAnsi="Arial" w:cs="Arial"/>
+                <w:sz w:val="14"/>
+                <w:szCs w:val="14"/>
+              </w:rPr>
+              <w:t xml:space="preserve"> </w:t>
+            </w:r>
+            <w:r>
+              <w:rPr>
+                <w:rFonts w:ascii="Arial" w:hAnsi="Arial" w:cs="Arial"/>
+                <w:sz w:val="14"/>
+                <w:szCs w:val="14"/>
+              </w:rPr>
+              <w:t>2.8 GHz, 10</w:t>
+            </w:r>
+            <w:r>
+              <w:rPr>
+                <w:rFonts w:ascii="Arial" w:hAnsi="Arial" w:cs="Arial"/>
+                <w:sz w:val="14"/>
+                <w:szCs w:val="14"/>
+              </w:rPr>
+              <w:t xml:space="preserve"> </w:t>
+            </w:r>
+            <w:r>
+              <w:rPr>
+                <w:rFonts w:ascii="Arial" w:hAnsi="Arial" w:cs="Arial"/>
+                <w:sz w:val="14"/>
+                <w:szCs w:val="14"/>
+              </w:rPr>
+              <w:t>core</w:t>
+            </w:r>
+          </w:p>
+        </w:tc>
+        <w:tc>
+          <w:tcPr>
+            <w:tcW w:w="900" w:type="dxa"/>
+            <w:tcBorders>
+              <w:top w:val="single" w:sz="2" w:space="0" w:color="000000"/>
+              <w:left w:val="single" w:sz="2" w:space="0" w:color="000000"/>
+              <w:bottom w:val="single" w:sz="2" w:space="0" w:color="000000"/>
+              <w:right w:val="single" w:sz="2" w:space="0" w:color="000000"/>
+            </w:tcBorders>
+            <w:vAlign w:val="center"/>
+          </w:tcPr>
+          <w:p>
+            <w:pPr>
+              <w:pStyle w:val="tablecopy"/>
+              <w:snapToGrid w:val="0"/>
+              <w:jc w:val="center"/>
+              <w:rPr>
+                <w:rFonts w:ascii="Arial" w:hAnsi="Arial" w:cs="Arial"/>
+                <w:sz w:val="14"/>
+                <w:szCs w:val="14"/>
+              </w:rPr>
+            </w:pPr>
+            <w:r>
+              <w:rPr>
+                <w:rFonts w:ascii="Arial" w:hAnsi="Arial" w:cs="Arial"/>
+                <w:sz w:val="14"/>
+                <w:szCs w:val="14"/>
+              </w:rPr>
+              <w:t>c3</w:t>
+            </w:r>
+          </w:p>
+        </w:tc>
+        <w:tc>
+          <w:tcPr>
+            <w:tcW w:w="630" w:type="dxa"/>
+            <w:tcBorders>
+              <w:top w:val="single" w:sz="2" w:space="0" w:color="000000"/>
+              <w:left w:val="single" w:sz="2" w:space="0" w:color="000000"/>
+              <w:bottom w:val="single" w:sz="2" w:space="0" w:color="000000"/>
+              <w:right w:val="single" w:sz="2" w:space="0" w:color="000000"/>
+            </w:tcBorders>
+            <w:vAlign w:val="center"/>
+          </w:tcPr>
+          <w:p>
+            <w:pPr>
+              <w:pStyle w:val="tablecopy"/>
+              <w:snapToGrid w:val="0"/>
+              <w:jc w:val="center"/>
+              <w:rPr>
+                <w:rFonts w:ascii="Arial" w:hAnsi="Arial" w:cs="Arial"/>
+                <w:b/>
+                <w:bCs/>
+                <w:sz w:val="14"/>
+                <w:szCs w:val="14"/>
+              </w:rPr>
+            </w:pPr>
+            <w:r>
+              <w:rPr>
+                <w:rFonts w:ascii="Arial" w:hAnsi="Arial" w:cs="Arial"/>
+                <w:b/>
+                <w:bCs/>
+                <w:sz w:val="14"/>
+                <w:szCs w:val="14"/>
+              </w:rPr>
+              <w:t>a1</w:t>
+            </w:r>
+          </w:p>
+        </w:tc>
+      </w:tr>
+      <w:tr>
+        <w:trPr>
+          <w:trHeight w:val="216"/>
+          <w:jc w:val="center"/>
+        </w:trPr>
+        <w:tc>
+          <w:tcPr>
+            <w:tcW w:w="900" w:type="dxa"/>
+            <w:tcBorders>
+              <w:top w:val="single" w:sz="2" w:space="0" w:color="000000"/>
+              <w:left w:val="single" w:sz="2" w:space="0" w:color="000000"/>
+              <w:bottom w:val="single" w:sz="2" w:space="0" w:color="000000"/>
+              <w:right w:val="single" w:sz="2" w:space="0" w:color="000000"/>
+            </w:tcBorders>
+            <w:shd w:val="clear" w:color="auto" w:fill="auto"/>
+            <w:tcMar>
+              <w:left w:w="22" w:type="dxa"/>
+              <w:right w:w="22" w:type="dxa"/>
+            </w:tcMar>
+            <w:vAlign w:val="center"/>
+          </w:tcPr>
+          <w:p>
+            <w:pPr>
+              <w:pStyle w:val="tablecopy"/>
+              <w:snapToGrid w:val="0"/>
+              <w:jc w:val="center"/>
+              <w:rPr>
+                <w:rFonts w:ascii="Arial" w:hAnsi="Arial" w:cs="Arial"/>
+                <w:sz w:val="14"/>
+                <w:szCs w:val="14"/>
+              </w:rPr>
+            </w:pPr>
+            <w:r>
+              <w:rPr>
+                <w:rFonts w:ascii="Arial" w:hAnsi="Arial" w:cs="Arial"/>
+                <w:sz w:val="14"/>
+                <w:szCs w:val="14"/>
+              </w:rPr>
+              <w:t>AWS</w:t>
+            </w:r>
+          </w:p>
+        </w:tc>
+        <w:tc>
+          <w:tcPr>
+            <w:tcW w:w="2612" w:type="dxa"/>
+            <w:tcBorders>
+              <w:top w:val="single" w:sz="2" w:space="0" w:color="000000"/>
+              <w:left w:val="single" w:sz="2" w:space="0" w:color="000000"/>
+              <w:bottom w:val="single" w:sz="2" w:space="0" w:color="000000"/>
+              <w:right w:val="single" w:sz="2" w:space="0" w:color="000000"/>
+            </w:tcBorders>
+            <w:shd w:val="clear" w:color="auto" w:fill="auto"/>
+            <w:tcMar>
+              <w:left w:w="22" w:type="dxa"/>
+              <w:right w:w="22" w:type="dxa"/>
+            </w:tcMar>
+            <w:vAlign w:val="center"/>
+          </w:tcPr>
+          <w:p>
+            <w:pPr>
+              <w:pStyle w:val="tablecopy"/>
+              <w:snapToGrid w:val="0"/>
+              <w:jc w:val="center"/>
+              <w:rPr>
+                <w:rFonts w:ascii="Arial" w:hAnsi="Arial" w:cs="Arial"/>
+                <w:sz w:val="14"/>
+                <w:szCs w:val="14"/>
+              </w:rPr>
+            </w:pPr>
+            <w:r>
+              <w:rPr>
+                <w:rFonts w:ascii="Arial" w:hAnsi="Arial" w:cs="Arial"/>
+                <w:sz w:val="14"/>
+                <w:szCs w:val="14"/>
+              </w:rPr>
+              <w:t>E5-2676v3 @ 2.4 GHz, 12 core</w:t>
+            </w:r>
+          </w:p>
+        </w:tc>
+        <w:tc>
+          <w:tcPr>
+            <w:tcW w:w="900" w:type="dxa"/>
+            <w:tcBorders>
+              <w:top w:val="single" w:sz="2" w:space="0" w:color="000000"/>
+              <w:left w:val="single" w:sz="2" w:space="0" w:color="000000"/>
+              <w:bottom w:val="single" w:sz="2" w:space="0" w:color="000000"/>
+              <w:right w:val="single" w:sz="2" w:space="0" w:color="000000"/>
+            </w:tcBorders>
+            <w:vAlign w:val="center"/>
+          </w:tcPr>
+          <w:p>
+            <w:pPr>
+              <w:pStyle w:val="tablecopy"/>
+              <w:snapToGrid w:val="0"/>
+              <w:jc w:val="center"/>
+              <w:rPr>
+                <w:rFonts w:ascii="Arial" w:hAnsi="Arial" w:cs="Arial"/>
+                <w:sz w:val="14"/>
+                <w:szCs w:val="14"/>
+              </w:rPr>
+            </w:pPr>
+            <w:r>
+              <w:rPr>
+                <w:rFonts w:ascii="Arial" w:hAnsi="Arial" w:cs="Arial"/>
+                <w:sz w:val="14"/>
+                <w:szCs w:val="14"/>
+              </w:rPr>
+              <w:t>m4</w:t>
+            </w:r>
+          </w:p>
+        </w:tc>
+        <w:tc>
+          <w:tcPr>
+            <w:tcW w:w="630" w:type="dxa"/>
+            <w:tcBorders>
+              <w:top w:val="single" w:sz="2" w:space="0" w:color="000000"/>
+              <w:left w:val="single" w:sz="2" w:space="0" w:color="000000"/>
+              <w:bottom w:val="single" w:sz="2" w:space="0" w:color="000000"/>
+              <w:right w:val="single" w:sz="2" w:space="0" w:color="000000"/>
+            </w:tcBorders>
+            <w:vAlign w:val="center"/>
+          </w:tcPr>
+          <w:p>
+            <w:pPr>
+              <w:pStyle w:val="tablecopy"/>
+              <w:snapToGrid w:val="0"/>
+              <w:jc w:val="center"/>
+              <w:rPr>
+                <w:rFonts w:ascii="Arial" w:hAnsi="Arial" w:cs="Arial"/>
+                <w:b/>
+                <w:bCs/>
+                <w:sz w:val="14"/>
+                <w:szCs w:val="14"/>
+              </w:rPr>
+            </w:pPr>
+            <w:r>
+              <w:rPr>
+                <w:rFonts w:ascii="Arial" w:hAnsi="Arial" w:cs="Arial"/>
+                <w:b/>
+                <w:bCs/>
+                <w:sz w:val="14"/>
+                <w:szCs w:val="14"/>
+              </w:rPr>
+              <w:t>a2</w:t>
+            </w:r>
+          </w:p>
+        </w:tc>
+      </w:tr>
+      <w:tr>
+        <w:trPr>
+          <w:trHeight w:val="216"/>
+          <w:jc w:val="center"/>
+        </w:trPr>
+        <w:tc>
+          <w:tcPr>
+            <w:tcW w:w="900" w:type="dxa"/>
+            <w:tcBorders>
+              <w:top w:val="single" w:sz="2" w:space="0" w:color="000000"/>
+              <w:left w:val="single" w:sz="2" w:space="0" w:color="000000"/>
+              <w:bottom w:val="single" w:sz="2" w:space="0" w:color="000000"/>
+              <w:right w:val="single" w:sz="2" w:space="0" w:color="000000"/>
+            </w:tcBorders>
+            <w:shd w:val="clear" w:color="auto" w:fill="auto"/>
+            <w:tcMar>
+              <w:left w:w="22" w:type="dxa"/>
+              <w:right w:w="22" w:type="dxa"/>
+            </w:tcMar>
+            <w:vAlign w:val="center"/>
+          </w:tcPr>
+          <w:p>
+            <w:pPr>
+              <w:pStyle w:val="tablecopy"/>
+              <w:snapToGrid w:val="0"/>
+              <w:jc w:val="center"/>
+              <w:rPr>
+                <w:rFonts w:ascii="Arial" w:hAnsi="Arial" w:cs="Arial"/>
+                <w:sz w:val="14"/>
+                <w:szCs w:val="14"/>
+              </w:rPr>
+            </w:pPr>
+            <w:r>
+              <w:rPr>
+                <w:rFonts w:ascii="Arial" w:hAnsi="Arial" w:cs="Arial"/>
+                <w:sz w:val="14"/>
+                <w:szCs w:val="14"/>
+              </w:rPr>
+              <w:t>AWS</w:t>
+            </w:r>
+          </w:p>
+        </w:tc>
+        <w:tc>
+          <w:tcPr>
+            <w:tcW w:w="2612" w:type="dxa"/>
+            <w:tcBorders>
+              <w:top w:val="single" w:sz="2" w:space="0" w:color="000000"/>
+              <w:left w:val="single" w:sz="2" w:space="0" w:color="000000"/>
+              <w:bottom w:val="single" w:sz="2" w:space="0" w:color="000000"/>
+              <w:right w:val="single" w:sz="2" w:space="0" w:color="000000"/>
+            </w:tcBorders>
+            <w:shd w:val="clear" w:color="auto" w:fill="auto"/>
+            <w:tcMar>
+              <w:left w:w="22" w:type="dxa"/>
+              <w:right w:w="22" w:type="dxa"/>
+            </w:tcMar>
+            <w:vAlign w:val="center"/>
+          </w:tcPr>
+          <w:p>
+            <w:pPr>
+              <w:pStyle w:val="tablecopy"/>
+              <w:snapToGrid w:val="0"/>
+              <w:jc w:val="center"/>
+              <w:rPr>
+                <w:rFonts w:ascii="Arial" w:hAnsi="Arial" w:cs="Arial"/>
+                <w:sz w:val="14"/>
+                <w:szCs w:val="14"/>
+              </w:rPr>
+            </w:pPr>
+            <w:r>
+              <w:rPr>
+                <w:rFonts w:ascii="Arial" w:hAnsi="Arial" w:cs="Arial"/>
+                <w:sz w:val="14"/>
+                <w:szCs w:val="14"/>
+              </w:rPr>
+              <w:t>E5-2686v4 @ 2.3 GHz, 18 core</w:t>
+            </w:r>
+          </w:p>
+        </w:tc>
+        <w:tc>
+          <w:tcPr>
+            <w:tcW w:w="900" w:type="dxa"/>
+            <w:tcBorders>
+              <w:top w:val="single" w:sz="2" w:space="0" w:color="000000"/>
+              <w:left w:val="single" w:sz="2" w:space="0" w:color="000000"/>
+              <w:bottom w:val="single" w:sz="2" w:space="0" w:color="000000"/>
+              <w:right w:val="single" w:sz="2" w:space="0" w:color="000000"/>
+            </w:tcBorders>
+            <w:vAlign w:val="center"/>
+          </w:tcPr>
+          <w:p>
+            <w:pPr>
+              <w:pStyle w:val="tablecopy"/>
+              <w:snapToGrid w:val="0"/>
+              <w:jc w:val="center"/>
+              <w:rPr>
+                <w:rFonts w:ascii="Arial" w:hAnsi="Arial" w:cs="Arial"/>
+                <w:sz w:val="14"/>
+                <w:szCs w:val="14"/>
+              </w:rPr>
+            </w:pPr>
+            <w:r>
+              <w:rPr>
+                <w:rFonts w:ascii="Arial" w:hAnsi="Arial" w:cs="Arial"/>
+                <w:sz w:val="14"/>
+                <w:szCs w:val="14"/>
+              </w:rPr>
+              <w:t>r4</w:t>
+            </w:r>
+          </w:p>
+        </w:tc>
+        <w:tc>
+          <w:tcPr>
+            <w:tcW w:w="630" w:type="dxa"/>
+            <w:tcBorders>
+              <w:top w:val="single" w:sz="2" w:space="0" w:color="000000"/>
+              <w:left w:val="single" w:sz="2" w:space="0" w:color="000000"/>
+              <w:bottom w:val="single" w:sz="2" w:space="0" w:color="000000"/>
+              <w:right w:val="single" w:sz="2" w:space="0" w:color="000000"/>
+            </w:tcBorders>
+            <w:vAlign w:val="center"/>
+          </w:tcPr>
+          <w:p>
+            <w:pPr>
+              <w:pStyle w:val="tablecopy"/>
+              <w:snapToGrid w:val="0"/>
+              <w:jc w:val="center"/>
+              <w:rPr>
+                <w:rFonts w:ascii="Arial" w:hAnsi="Arial" w:cs="Arial"/>
+                <w:b/>
+                <w:bCs/>
+                <w:sz w:val="14"/>
+                <w:szCs w:val="14"/>
+              </w:rPr>
+            </w:pPr>
+            <w:r>
+              <w:rPr>
+                <w:rFonts w:ascii="Arial" w:hAnsi="Arial" w:cs="Arial"/>
+                <w:b/>
+                <w:bCs/>
+                <w:sz w:val="14"/>
+                <w:szCs w:val="14"/>
+              </w:rPr>
+              <w:t>a3</w:t>
+            </w:r>
+          </w:p>
+        </w:tc>
+      </w:tr>
+      <w:tr>
+        <w:trPr>
+          <w:trHeight w:val="216"/>
+          <w:jc w:val="center"/>
+        </w:trPr>
+        <w:tc>
+          <w:tcPr>
+            <w:tcW w:w="900" w:type="dxa"/>
+            <w:tcBorders>
+              <w:top w:val="single" w:sz="2" w:space="0" w:color="000000"/>
+              <w:left w:val="single" w:sz="2" w:space="0" w:color="000000"/>
+              <w:bottom w:val="single" w:sz="2" w:space="0" w:color="000000"/>
+              <w:right w:val="single" w:sz="2" w:space="0" w:color="000000"/>
+            </w:tcBorders>
+            <w:shd w:val="clear" w:color="auto" w:fill="auto"/>
+            <w:tcMar>
+              <w:left w:w="22" w:type="dxa"/>
+              <w:right w:w="22" w:type="dxa"/>
+            </w:tcMar>
+            <w:vAlign w:val="center"/>
+          </w:tcPr>
+          <w:p>
+            <w:pPr>
+              <w:pStyle w:val="tablecopy"/>
+              <w:snapToGrid w:val="0"/>
+              <w:jc w:val="center"/>
+              <w:rPr>
+                <w:rFonts w:ascii="Arial" w:hAnsi="Arial" w:cs="Arial"/>
+                <w:sz w:val="14"/>
+                <w:szCs w:val="14"/>
+              </w:rPr>
+            </w:pPr>
+            <w:r>
+              <w:rPr>
+                <w:rFonts w:ascii="Arial" w:hAnsi="Arial" w:cs="Arial"/>
+                <w:sz w:val="14"/>
+                <w:szCs w:val="14"/>
+              </w:rPr>
+              <w:t xml:space="preserve">IBM </w:t>
+            </w:r>
+          </w:p>
+        </w:tc>
+        <w:tc>
+          <w:tcPr>
+            <w:tcW w:w="2612" w:type="dxa"/>
+            <w:tcBorders>
+              <w:top w:val="single" w:sz="2" w:space="0" w:color="000000"/>
+              <w:left w:val="single" w:sz="2" w:space="0" w:color="000000"/>
+              <w:bottom w:val="single" w:sz="2" w:space="0" w:color="000000"/>
+              <w:right w:val="single" w:sz="2" w:space="0" w:color="000000"/>
+            </w:tcBorders>
+            <w:shd w:val="clear" w:color="auto" w:fill="auto"/>
+            <w:tcMar>
+              <w:left w:w="22" w:type="dxa"/>
+              <w:right w:w="22" w:type="dxa"/>
+            </w:tcMar>
+            <w:vAlign w:val="center"/>
+          </w:tcPr>
+          <w:p>
+            <w:pPr>
+              <w:pStyle w:val="tablecopy"/>
+              <w:snapToGrid w:val="0"/>
+              <w:jc w:val="center"/>
+              <w:rPr>
+                <w:rFonts w:ascii="Arial" w:hAnsi="Arial" w:cs="Arial"/>
+                <w:sz w:val="14"/>
+                <w:szCs w:val="14"/>
+              </w:rPr>
+            </w:pPr>
+            <w:r>
+              <w:rPr>
+                <w:rFonts w:ascii="Arial" w:hAnsi="Arial" w:cs="Arial"/>
+                <w:sz w:val="14"/>
+                <w:szCs w:val="14"/>
+              </w:rPr>
+              <w:t>E5-2683v3 @ 2.0 GHz, 14 core</w:t>
+            </w:r>
+          </w:p>
+        </w:tc>
+        <w:tc>
+          <w:tcPr>
+            <w:tcW w:w="900" w:type="dxa"/>
+            <w:tcBorders>
+              <w:top w:val="single" w:sz="2" w:space="0" w:color="000000"/>
+              <w:left w:val="single" w:sz="2" w:space="0" w:color="000000"/>
+              <w:bottom w:val="single" w:sz="2" w:space="0" w:color="000000"/>
+              <w:right w:val="single" w:sz="2" w:space="0" w:color="000000"/>
+            </w:tcBorders>
+            <w:vAlign w:val="center"/>
+          </w:tcPr>
+          <w:p>
+            <w:pPr>
+              <w:pStyle w:val="tablecopy"/>
+              <w:snapToGrid w:val="0"/>
+              <w:jc w:val="center"/>
+              <w:rPr>
+                <w:rFonts w:ascii="Arial" w:hAnsi="Arial" w:cs="Arial"/>
+                <w:sz w:val="14"/>
+                <w:szCs w:val="14"/>
+              </w:rPr>
+            </w:pPr>
+            <w:r>
+              <w:rPr>
+                <w:rFonts w:ascii="Arial" w:hAnsi="Arial" w:cs="Arial"/>
+                <w:sz w:val="14"/>
+                <w:szCs w:val="14"/>
+              </w:rPr>
+              <w:t>unseen</w:t>
+            </w:r>
+          </w:p>
+        </w:tc>
+        <w:tc>
+          <w:tcPr>
+            <w:tcW w:w="630" w:type="dxa"/>
+            <w:tcBorders>
+              <w:top w:val="single" w:sz="2" w:space="0" w:color="000000"/>
+              <w:left w:val="single" w:sz="2" w:space="0" w:color="000000"/>
+              <w:bottom w:val="single" w:sz="2" w:space="0" w:color="000000"/>
+              <w:right w:val="single" w:sz="2" w:space="0" w:color="000000"/>
+            </w:tcBorders>
+            <w:vAlign w:val="center"/>
+          </w:tcPr>
+          <w:p>
+            <w:pPr>
+              <w:pStyle w:val="tablecopy"/>
+              <w:snapToGrid w:val="0"/>
+              <w:jc w:val="center"/>
+              <w:rPr>
+                <w:rFonts w:ascii="Arial" w:hAnsi="Arial" w:cs="Arial"/>
+                <w:b/>
+                <w:bCs/>
+                <w:sz w:val="14"/>
+                <w:szCs w:val="14"/>
+              </w:rPr>
+            </w:pPr>
+            <w:r>
+              <w:rPr>
+                <w:rFonts w:ascii="Arial" w:hAnsi="Arial" w:cs="Arial"/>
+                <w:b/>
+                <w:bCs/>
+                <w:sz w:val="14"/>
+                <w:szCs w:val="14"/>
+              </w:rPr>
+              <w:t>i1</w:t>
+            </w:r>
+          </w:p>
+        </w:tc>
+      </w:tr>
+      <w:tr>
+        <w:trPr>
+          <w:trHeight w:val="216"/>
+          <w:jc w:val="center"/>
+        </w:trPr>
+        <w:tc>
+          <w:tcPr>
+            <w:tcW w:w="900" w:type="dxa"/>
+            <w:tcBorders>
+              <w:top w:val="single" w:sz="2" w:space="0" w:color="000000"/>
+              <w:left w:val="single" w:sz="2" w:space="0" w:color="000000"/>
+              <w:bottom w:val="single" w:sz="2" w:space="0" w:color="000000"/>
+              <w:right w:val="single" w:sz="2" w:space="0" w:color="000000"/>
+            </w:tcBorders>
+            <w:shd w:val="clear" w:color="auto" w:fill="auto"/>
+            <w:tcMar>
+              <w:left w:w="22" w:type="dxa"/>
+              <w:right w:w="22" w:type="dxa"/>
+            </w:tcMar>
+            <w:vAlign w:val="center"/>
+          </w:tcPr>
+          <w:p>
+            <w:pPr>
+              <w:pStyle w:val="tablecopy"/>
+              <w:snapToGrid w:val="0"/>
+              <w:jc w:val="center"/>
+              <w:rPr>
+                <w:rFonts w:ascii="Arial" w:hAnsi="Arial" w:cs="Arial"/>
+                <w:sz w:val="14"/>
+                <w:szCs w:val="14"/>
+              </w:rPr>
+            </w:pPr>
+            <w:r>
+              <w:rPr>
+                <w:rFonts w:ascii="Arial" w:hAnsi="Arial" w:cs="Arial"/>
+                <w:sz w:val="14"/>
+                <w:szCs w:val="14"/>
+              </w:rPr>
+              <w:t>IBM</w:t>
+            </w:r>
+          </w:p>
+        </w:tc>
+        <w:tc>
+          <w:tcPr>
+            <w:tcW w:w="2612" w:type="dxa"/>
+            <w:tcBorders>
+              <w:top w:val="single" w:sz="2" w:space="0" w:color="000000"/>
+              <w:left w:val="single" w:sz="2" w:space="0" w:color="000000"/>
+              <w:bottom w:val="single" w:sz="2" w:space="0" w:color="000000"/>
+              <w:right w:val="single" w:sz="2" w:space="0" w:color="000000"/>
+            </w:tcBorders>
+            <w:shd w:val="clear" w:color="auto" w:fill="auto"/>
+            <w:tcMar>
+              <w:left w:w="22" w:type="dxa"/>
+              <w:right w:w="22" w:type="dxa"/>
+            </w:tcMar>
+            <w:vAlign w:val="center"/>
+          </w:tcPr>
+          <w:p>
+            <w:pPr>
+              <w:pStyle w:val="tablecopy"/>
+              <w:snapToGrid w:val="0"/>
+              <w:jc w:val="center"/>
+              <w:rPr>
+                <w:rFonts w:ascii="Arial" w:hAnsi="Arial" w:cs="Arial"/>
+                <w:sz w:val="14"/>
+                <w:szCs w:val="14"/>
+              </w:rPr>
+            </w:pPr>
+            <w:r>
+              <w:rPr>
+                <w:rFonts w:ascii="Arial" w:hAnsi="Arial" w:cs="Arial"/>
+                <w:sz w:val="14"/>
+                <w:szCs w:val="14"/>
+              </w:rPr>
+              <w:t>E5-2683v4 @ 2.1 GHz, 16 core</w:t>
+            </w:r>
+          </w:p>
+        </w:tc>
+        <w:tc>
+          <w:tcPr>
+            <w:tcW w:w="900" w:type="dxa"/>
+            <w:tcBorders>
+              <w:top w:val="single" w:sz="2" w:space="0" w:color="000000"/>
+              <w:left w:val="single" w:sz="2" w:space="0" w:color="000000"/>
+              <w:bottom w:val="single" w:sz="2" w:space="0" w:color="000000"/>
+              <w:right w:val="single" w:sz="2" w:space="0" w:color="000000"/>
+            </w:tcBorders>
+            <w:vAlign w:val="center"/>
+          </w:tcPr>
+          <w:p>
+            <w:pPr>
+              <w:pStyle w:val="tablecopy"/>
+              <w:snapToGrid w:val="0"/>
+              <w:jc w:val="center"/>
+              <w:rPr>
+                <w:rFonts w:ascii="Arial" w:hAnsi="Arial" w:cs="Arial"/>
+                <w:sz w:val="14"/>
+                <w:szCs w:val="14"/>
+              </w:rPr>
+            </w:pPr>
+            <w:r>
+              <w:rPr>
+                <w:rFonts w:ascii="Arial" w:hAnsi="Arial" w:cs="Arial"/>
+                <w:sz w:val="14"/>
+                <w:szCs w:val="14"/>
+              </w:rPr>
+              <w:t>bl2/b1/m1</w:t>
+            </w:r>
+          </w:p>
+        </w:tc>
+        <w:tc>
+          <w:tcPr>
+            <w:tcW w:w="630" w:type="dxa"/>
+            <w:tcBorders>
+              <w:top w:val="single" w:sz="2" w:space="0" w:color="000000"/>
+              <w:left w:val="single" w:sz="2" w:space="0" w:color="000000"/>
+              <w:bottom w:val="single" w:sz="2" w:space="0" w:color="000000"/>
+              <w:right w:val="single" w:sz="2" w:space="0" w:color="000000"/>
+            </w:tcBorders>
+            <w:vAlign w:val="center"/>
+          </w:tcPr>
+          <w:p>
+            <w:pPr>
+              <w:pStyle w:val="tablecopy"/>
+              <w:snapToGrid w:val="0"/>
+              <w:jc w:val="center"/>
+              <w:rPr>
+                <w:rFonts w:ascii="Arial" w:hAnsi="Arial" w:cs="Arial"/>
+                <w:b/>
+                <w:bCs/>
+                <w:sz w:val="14"/>
+                <w:szCs w:val="14"/>
+              </w:rPr>
+            </w:pPr>
+            <w:r>
+              <w:rPr>
+                <w:rFonts w:ascii="Arial" w:hAnsi="Arial" w:cs="Arial"/>
+                <w:b/>
+                <w:bCs/>
+                <w:sz w:val="14"/>
+                <w:szCs w:val="14"/>
+              </w:rPr>
+              <w:t>i2</w:t>
+            </w:r>
+          </w:p>
+        </w:tc>
+      </w:tr>
+      <w:tr>
+        <w:trPr>
+          <w:trHeight w:val="216"/>
+          <w:jc w:val="center"/>
+        </w:trPr>
+        <w:tc>
+          <w:tcPr>
+            <w:tcW w:w="900" w:type="dxa"/>
+            <w:tcBorders>
+              <w:top w:val="single" w:sz="2" w:space="0" w:color="000000"/>
+              <w:left w:val="single" w:sz="2" w:space="0" w:color="000000"/>
+              <w:bottom w:val="single" w:sz="2" w:space="0" w:color="000000"/>
+              <w:right w:val="single" w:sz="2" w:space="0" w:color="000000"/>
+            </w:tcBorders>
+            <w:shd w:val="clear" w:color="auto" w:fill="auto"/>
+            <w:tcMar>
+              <w:left w:w="22" w:type="dxa"/>
+              <w:right w:w="22" w:type="dxa"/>
+            </w:tcMar>
+            <w:vAlign w:val="center"/>
+          </w:tcPr>
+          <w:p>
+            <w:pPr>
+              <w:pStyle w:val="tablecopy"/>
+              <w:snapToGrid w:val="0"/>
+              <w:jc w:val="center"/>
+              <w:rPr>
+                <w:rFonts w:ascii="Arial" w:hAnsi="Arial" w:cs="Arial"/>
+                <w:sz w:val="14"/>
+                <w:szCs w:val="14"/>
+              </w:rPr>
+            </w:pPr>
+            <w:r>
+              <w:rPr>
+                <w:rFonts w:ascii="Arial" w:hAnsi="Arial" w:cs="Arial"/>
+                <w:sz w:val="14"/>
+                <w:szCs w:val="14"/>
+              </w:rPr>
+              <w:t>IBM</w:t>
+            </w:r>
+          </w:p>
+        </w:tc>
+        <w:tc>
+          <w:tcPr>
+            <w:tcW w:w="2612" w:type="dxa"/>
+            <w:tcBorders>
+              <w:top w:val="single" w:sz="2" w:space="0" w:color="000000"/>
+              <w:left w:val="single" w:sz="2" w:space="0" w:color="000000"/>
+              <w:bottom w:val="single" w:sz="2" w:space="0" w:color="000000"/>
+              <w:right w:val="single" w:sz="2" w:space="0" w:color="000000"/>
+            </w:tcBorders>
+            <w:shd w:val="clear" w:color="auto" w:fill="auto"/>
+            <w:tcMar>
+              <w:left w:w="22" w:type="dxa"/>
+              <w:right w:w="22" w:type="dxa"/>
+            </w:tcMar>
+            <w:vAlign w:val="center"/>
+          </w:tcPr>
+          <w:p>
+            <w:pPr>
+              <w:pStyle w:val="tablecopy"/>
+              <w:snapToGrid w:val="0"/>
+              <w:jc w:val="center"/>
+              <w:rPr>
+                <w:rFonts w:ascii="Arial" w:hAnsi="Arial" w:cs="Arial"/>
+                <w:sz w:val="14"/>
+                <w:szCs w:val="14"/>
+              </w:rPr>
+            </w:pPr>
+            <w:r>
+              <w:rPr>
+                <w:rFonts w:ascii="Arial" w:hAnsi="Arial" w:cs="Arial"/>
+                <w:sz w:val="14"/>
+                <w:szCs w:val="14"/>
+              </w:rPr>
+              <w:t>E5-2650v4 @ 2.2 GHz, 12 core</w:t>
+            </w:r>
+          </w:p>
+        </w:tc>
+        <w:tc>
+          <w:tcPr>
+            <w:tcW w:w="900" w:type="dxa"/>
+            <w:tcBorders>
+              <w:top w:val="single" w:sz="2" w:space="0" w:color="000000"/>
+              <w:left w:val="single" w:sz="2" w:space="0" w:color="000000"/>
+              <w:bottom w:val="single" w:sz="2" w:space="0" w:color="000000"/>
+              <w:right w:val="single" w:sz="2" w:space="0" w:color="000000"/>
+            </w:tcBorders>
+            <w:vAlign w:val="center"/>
+          </w:tcPr>
+          <w:p>
+            <w:pPr>
+              <w:pStyle w:val="tablecopy"/>
+              <w:snapToGrid w:val="0"/>
+              <w:jc w:val="center"/>
+              <w:rPr>
+                <w:rFonts w:ascii="Arial" w:hAnsi="Arial" w:cs="Arial"/>
+                <w:sz w:val="14"/>
+                <w:szCs w:val="14"/>
+              </w:rPr>
+            </w:pPr>
+            <w:r>
+              <w:rPr>
+                <w:rFonts w:ascii="Arial" w:hAnsi="Arial" w:cs="Arial"/>
+                <w:sz w:val="14"/>
+                <w:szCs w:val="14"/>
+              </w:rPr>
+              <w:t>u1</w:t>
+            </w:r>
+          </w:p>
+        </w:tc>
+        <w:tc>
+          <w:tcPr>
+            <w:tcW w:w="630" w:type="dxa"/>
+            <w:tcBorders>
+              <w:top w:val="single" w:sz="2" w:space="0" w:color="000000"/>
+              <w:left w:val="single" w:sz="2" w:space="0" w:color="000000"/>
+              <w:bottom w:val="single" w:sz="2" w:space="0" w:color="000000"/>
+              <w:right w:val="single" w:sz="2" w:space="0" w:color="000000"/>
+            </w:tcBorders>
+            <w:vAlign w:val="center"/>
+          </w:tcPr>
+          <w:p>
+            <w:pPr>
+              <w:pStyle w:val="tablecopy"/>
+              <w:snapToGrid w:val="0"/>
+              <w:jc w:val="center"/>
+              <w:rPr>
+                <w:rFonts w:ascii="Arial" w:hAnsi="Arial" w:cs="Arial"/>
+                <w:b/>
+                <w:bCs/>
+                <w:sz w:val="14"/>
+                <w:szCs w:val="14"/>
+              </w:rPr>
+            </w:pPr>
+            <w:r>
+              <w:rPr>
+                <w:rFonts w:ascii="Arial" w:hAnsi="Arial" w:cs="Arial"/>
+                <w:b/>
+                <w:bCs/>
+                <w:sz w:val="14"/>
+                <w:szCs w:val="14"/>
+              </w:rPr>
+              <w:t>i3</w:t>
+            </w:r>
+          </w:p>
+        </w:tc>
+      </w:tr>
+      <w:tr>
+        <w:trPr>
+          <w:trHeight w:val="216"/>
+          <w:jc w:val="center"/>
+        </w:trPr>
+        <w:tc>
+          <w:tcPr>
+            <w:tcW w:w="900" w:type="dxa"/>
+            <w:tcBorders>
+              <w:top w:val="single" w:sz="2" w:space="0" w:color="000000"/>
+              <w:left w:val="single" w:sz="2" w:space="0" w:color="000000"/>
+              <w:bottom w:val="single" w:sz="2" w:space="0" w:color="000000"/>
+              <w:right w:val="single" w:sz="2" w:space="0" w:color="000000"/>
+            </w:tcBorders>
+            <w:shd w:val="clear" w:color="auto" w:fill="auto"/>
+            <w:tcMar>
+              <w:left w:w="22" w:type="dxa"/>
+              <w:right w:w="22" w:type="dxa"/>
+            </w:tcMar>
+            <w:vAlign w:val="center"/>
+          </w:tcPr>
+          <w:p>
+            <w:pPr>
+              <w:pStyle w:val="tablecopy"/>
+              <w:snapToGrid w:val="0"/>
+              <w:jc w:val="center"/>
+              <w:rPr>
+                <w:rFonts w:ascii="Arial" w:hAnsi="Arial" w:cs="Arial"/>
+                <w:sz w:val="14"/>
+                <w:szCs w:val="14"/>
+              </w:rPr>
+            </w:pPr>
+            <w:r>
+              <w:rPr>
+                <w:rFonts w:ascii="Arial" w:hAnsi="Arial" w:cs="Arial"/>
+                <w:sz w:val="14"/>
+                <w:szCs w:val="14"/>
+              </w:rPr>
+              <w:t>IBM</w:t>
+            </w:r>
+          </w:p>
+        </w:tc>
+        <w:tc>
+          <w:tcPr>
+            <w:tcW w:w="2612" w:type="dxa"/>
+            <w:tcBorders>
+              <w:top w:val="single" w:sz="2" w:space="0" w:color="000000"/>
+              <w:left w:val="single" w:sz="2" w:space="0" w:color="000000"/>
+              <w:bottom w:val="single" w:sz="2" w:space="0" w:color="000000"/>
+              <w:right w:val="single" w:sz="2" w:space="0" w:color="000000"/>
+            </w:tcBorders>
+            <w:shd w:val="clear" w:color="auto" w:fill="auto"/>
+            <w:tcMar>
+              <w:left w:w="22" w:type="dxa"/>
+              <w:right w:w="22" w:type="dxa"/>
+            </w:tcMar>
+            <w:vAlign w:val="center"/>
+          </w:tcPr>
+          <w:p>
+            <w:pPr>
+              <w:pStyle w:val="tablecopy"/>
+              <w:snapToGrid w:val="0"/>
+              <w:jc w:val="center"/>
+              <w:rPr>
+                <w:rFonts w:ascii="Arial" w:hAnsi="Arial" w:cs="Arial"/>
+                <w:b/>
+                <w:bCs/>
+                <w:sz w:val="14"/>
+                <w:szCs w:val="14"/>
+              </w:rPr>
+            </w:pPr>
+            <w:r>
+              <w:rPr>
+                <w:rFonts w:ascii="Arial" w:hAnsi="Arial" w:cs="Arial"/>
+                <w:sz w:val="14"/>
+                <w:szCs w:val="14"/>
+              </w:rPr>
+              <w:t>E5-2690v4 @ 2.6 GHz, 14 core</w:t>
+            </w:r>
+          </w:p>
+        </w:tc>
+        <w:tc>
+          <w:tcPr>
+            <w:tcW w:w="900" w:type="dxa"/>
+            <w:tcBorders>
+              <w:top w:val="single" w:sz="2" w:space="0" w:color="000000"/>
+              <w:left w:val="single" w:sz="2" w:space="0" w:color="000000"/>
+              <w:bottom w:val="single" w:sz="2" w:space="0" w:color="000000"/>
+              <w:right w:val="single" w:sz="2" w:space="0" w:color="000000"/>
+            </w:tcBorders>
+            <w:vAlign w:val="center"/>
+          </w:tcPr>
+          <w:p>
+            <w:pPr>
+              <w:pStyle w:val="tablecopy"/>
+              <w:snapToGrid w:val="0"/>
+              <w:jc w:val="center"/>
+              <w:rPr>
+                <w:rFonts w:ascii="Arial" w:hAnsi="Arial" w:cs="Arial"/>
+                <w:sz w:val="14"/>
+                <w:szCs w:val="14"/>
+              </w:rPr>
+            </w:pPr>
+            <w:r>
+              <w:rPr>
+                <w:rFonts w:ascii="Arial" w:hAnsi="Arial" w:cs="Arial"/>
+                <w:sz w:val="14"/>
+                <w:szCs w:val="14"/>
+              </w:rPr>
+              <w:t>c1</w:t>
+            </w:r>
+          </w:p>
+        </w:tc>
+        <w:tc>
+          <w:tcPr>
+            <w:tcW w:w="630" w:type="dxa"/>
+            <w:tcBorders>
+              <w:top w:val="single" w:sz="2" w:space="0" w:color="000000"/>
+              <w:left w:val="single" w:sz="2" w:space="0" w:color="000000"/>
+              <w:bottom w:val="single" w:sz="2" w:space="0" w:color="000000"/>
+              <w:right w:val="single" w:sz="2" w:space="0" w:color="000000"/>
+            </w:tcBorders>
+            <w:vAlign w:val="center"/>
+          </w:tcPr>
+          <w:p>
+            <w:pPr>
+              <w:pStyle w:val="tablecopy"/>
+              <w:snapToGrid w:val="0"/>
+              <w:jc w:val="center"/>
+              <w:rPr>
+                <w:rFonts w:ascii="Arial" w:hAnsi="Arial" w:cs="Arial"/>
+                <w:b/>
+                <w:bCs/>
+                <w:sz w:val="14"/>
+                <w:szCs w:val="14"/>
+              </w:rPr>
+            </w:pPr>
+            <w:r>
+              <w:rPr>
+                <w:rFonts w:ascii="Arial" w:hAnsi="Arial" w:cs="Arial"/>
+                <w:b/>
+                <w:bCs/>
+                <w:sz w:val="14"/>
+                <w:szCs w:val="14"/>
+              </w:rPr>
+              <w:t>i4</w:t>
+            </w:r>
+          </w:p>
+        </w:tc>
+      </w:tr>
+      <w:tr>
+        <w:trPr>
+          <w:trHeight w:val="216"/>
+          <w:jc w:val="center"/>
+        </w:trPr>
+        <w:tc>
+          <w:tcPr>
+            <w:tcW w:w="900" w:type="dxa"/>
+            <w:tcBorders>
+              <w:top w:val="single" w:sz="2" w:space="0" w:color="000000"/>
+              <w:left w:val="single" w:sz="2" w:space="0" w:color="000000"/>
+              <w:bottom w:val="single" w:sz="2" w:space="0" w:color="000000"/>
+              <w:right w:val="single" w:sz="2" w:space="0" w:color="000000"/>
+            </w:tcBorders>
+            <w:shd w:val="clear" w:color="auto" w:fill="auto"/>
+            <w:tcMar>
+              <w:left w:w="22" w:type="dxa"/>
+              <w:right w:w="22" w:type="dxa"/>
+            </w:tcMar>
+            <w:vAlign w:val="center"/>
+          </w:tcPr>
+          <w:p>
+            <w:pPr>
+              <w:pStyle w:val="tablecopy"/>
+              <w:snapToGrid w:val="0"/>
+              <w:jc w:val="center"/>
+              <w:rPr>
+                <w:rFonts w:ascii="Arial" w:hAnsi="Arial" w:cs="Arial"/>
+                <w:sz w:val="14"/>
+                <w:szCs w:val="14"/>
+              </w:rPr>
+            </w:pPr>
+            <w:r>
+              <w:rPr>
+                <w:rFonts w:ascii="Arial" w:hAnsi="Arial" w:cs="Arial"/>
+                <w:sz w:val="14"/>
+                <w:szCs w:val="14"/>
+              </w:rPr>
+              <w:t>IBM</w:t>
+            </w:r>
+          </w:p>
+        </w:tc>
+        <w:tc>
+          <w:tcPr>
+            <w:tcW w:w="2612" w:type="dxa"/>
+            <w:tcBorders>
+              <w:top w:val="single" w:sz="2" w:space="0" w:color="000000"/>
+              <w:left w:val="single" w:sz="2" w:space="0" w:color="000000"/>
+              <w:bottom w:val="single" w:sz="2" w:space="0" w:color="000000"/>
+              <w:right w:val="single" w:sz="2" w:space="0" w:color="000000"/>
+            </w:tcBorders>
+            <w:shd w:val="clear" w:color="auto" w:fill="auto"/>
+            <w:tcMar>
+              <w:left w:w="22" w:type="dxa"/>
+              <w:right w:w="22" w:type="dxa"/>
+            </w:tcMar>
+            <w:vAlign w:val="center"/>
+          </w:tcPr>
+          <w:p>
+            <w:pPr>
+              <w:pStyle w:val="tablecopy"/>
+              <w:snapToGrid w:val="0"/>
+              <w:jc w:val="center"/>
+              <w:rPr>
+                <w:rFonts w:ascii="Arial" w:hAnsi="Arial" w:cs="Arial"/>
+                <w:sz w:val="14"/>
+                <w:szCs w:val="14"/>
+              </w:rPr>
+            </w:pPr>
+            <w:r>
+              <w:rPr>
+                <w:rFonts w:ascii="Arial" w:hAnsi="Arial" w:cs="Arial"/>
+                <w:sz w:val="14"/>
+                <w:szCs w:val="14"/>
+              </w:rPr>
+              <w:t>Gold 6140 @ 2.3 GHz, 18 core</w:t>
+            </w:r>
+          </w:p>
+        </w:tc>
+        <w:tc>
+          <w:tcPr>
+            <w:tcW w:w="900" w:type="dxa"/>
+            <w:tcBorders>
+              <w:top w:val="single" w:sz="2" w:space="0" w:color="000000"/>
+              <w:left w:val="single" w:sz="2" w:space="0" w:color="000000"/>
+              <w:bottom w:val="single" w:sz="2" w:space="0" w:color="000000"/>
+              <w:right w:val="single" w:sz="2" w:space="0" w:color="000000"/>
+            </w:tcBorders>
+            <w:vAlign w:val="center"/>
+          </w:tcPr>
+          <w:p>
+            <w:pPr>
+              <w:pStyle w:val="tablecopy"/>
+              <w:snapToGrid w:val="0"/>
+              <w:jc w:val="center"/>
+              <w:rPr>
+                <w:rFonts w:ascii="Arial" w:hAnsi="Arial" w:cs="Arial"/>
+                <w:sz w:val="14"/>
+                <w:szCs w:val="14"/>
+              </w:rPr>
+            </w:pPr>
+            <w:r>
+              <w:rPr>
+                <w:rFonts w:ascii="Arial" w:hAnsi="Arial" w:cs="Arial"/>
+                <w:sz w:val="14"/>
+                <w:szCs w:val="14"/>
+              </w:rPr>
+              <w:t>unseen</w:t>
+            </w:r>
+          </w:p>
+        </w:tc>
+        <w:tc>
+          <w:tcPr>
+            <w:tcW w:w="630" w:type="dxa"/>
+            <w:tcBorders>
+              <w:top w:val="single" w:sz="2" w:space="0" w:color="000000"/>
+              <w:left w:val="single" w:sz="2" w:space="0" w:color="000000"/>
+              <w:bottom w:val="single" w:sz="2" w:space="0" w:color="000000"/>
+              <w:right w:val="single" w:sz="2" w:space="0" w:color="000000"/>
+            </w:tcBorders>
+            <w:vAlign w:val="center"/>
+          </w:tcPr>
+          <w:p>
+            <w:pPr>
+              <w:pStyle w:val="tablecopy"/>
+              <w:snapToGrid w:val="0"/>
+              <w:jc w:val="center"/>
+              <w:rPr>
+                <w:rFonts w:ascii="Arial" w:hAnsi="Arial" w:cs="Arial"/>
+                <w:b/>
+                <w:bCs/>
+                <w:sz w:val="14"/>
+                <w:szCs w:val="14"/>
+              </w:rPr>
+            </w:pPr>
+            <w:r>
+              <w:rPr>
+                <w:rFonts w:ascii="Arial" w:hAnsi="Arial" w:cs="Arial"/>
+                <w:b/>
+                <w:bCs/>
+                <w:sz w:val="14"/>
+                <w:szCs w:val="14"/>
+              </w:rPr>
+              <w:t>i5</w:t>
+            </w:r>
+          </w:p>
+        </w:tc>
+      </w:tr>
+    </w:tbl>
+    <w:p>
+      <w:pPr>
+        <w:jc w:val="both"/>
+        <w:rPr>
+          <w:color w:val="000000" w:themeColor="text1"/>
+          <w:sz w:val="16"/>
+          <w:szCs w:val="16"/>
+        </w:rPr>
+      </w:pPr>
     </w:p>
     <w:sectPr>
       <w:type w:val="continuous"/>
@@ -35823,7 +37247,7 @@
 </file>
 
 <file path=customXml/itemProps1.xml><?xml version="1.0" encoding="utf-8"?>
-<ds:datastoreItem xmlns:ds="http://schemas.openxmlformats.org/officeDocument/2006/customXml" ds:itemID="{9D5CCBB2-2EC5-994D-9EA8-9F04B6734ACB}">
+<ds:datastoreItem xmlns:ds="http://schemas.openxmlformats.org/officeDocument/2006/customXml" ds:itemID="{8F6FDE37-8A3B-D849-879F-5DBA515E1000}">
   <ds:schemaRefs>
     <ds:schemaRef ds:uri="http://schemas.openxmlformats.org/officeDocument/2006/bibliography"/>
   </ds:schemaRefs>

</xml_diff>